<commit_message>
update . Bỏ phần phân tích cơ sở lý thuyết
</commit_message>
<xml_diff>
--- a/websitenhadat/phantichthietkehethong/phan tich thiet ke he thong website nha dat.docx
+++ b/websitenhadat/phantichthietkehethong/phan tich thiet ke he thong website nha dat.docx
@@ -344,18 +344,12 @@
     <w:p>
       <w:pPr>
         <w:pStyle w:val="BodyTextIndent3"/>
-        <w:numPr>
-          <w:ilvl w:val="4"/>
-          <w:numId w:val="1"/>
-        </w:numPr>
-        <w:tabs>
-          <w:tab w:val="clear" w:pos="3600"/>
-          <w:tab w:val="num" w:pos="900"/>
-        </w:tabs>
-        <w:ind w:hanging="3240"/>
+        <w:ind w:left="540" w:firstLine="0"/>
         <w:jc w:val="left"/>
         <w:rPr>
           <w:b/>
+          <w:bCs w:val="0"/>
+          <w:iCs w:val="0"/>
           <w:sz w:val="28"/>
           <w:szCs w:val="28"/>
         </w:rPr>
@@ -368,1048 +362,8 @@
           <w:sz w:val="28"/>
           <w:szCs w:val="28"/>
         </w:rPr>
-        <w:t>Cơ s</w:t>
-      </w:r>
-      <w:r>
-        <w:rPr>
-          <w:b/>
-          <w:sz w:val="28"/>
-          <w:szCs w:val="28"/>
-        </w:rPr>
-        <w:t>ở lý thuyết</w:t>
-      </w:r>
-    </w:p>
-    <w:p>
-      <w:pPr>
-        <w:pStyle w:val="BodyTextIndent3"/>
-        <w:ind w:left="720" w:firstLine="180"/>
-        <w:jc w:val="left"/>
-        <w:rPr>
-          <w:b/>
-          <w:bCs w:val="0"/>
-          <w:sz w:val="30"/>
-        </w:rPr>
-      </w:pPr>
-      <w:r>
-        <w:rPr>
-          <w:b/>
-          <w:bCs w:val="0"/>
-          <w:iCs w:val="0"/>
-          <w:sz w:val="28"/>
-          <w:szCs w:val="28"/>
-        </w:rPr>
-        <w:t>Phương pháp hướng đối tượng</w:t>
-      </w:r>
-    </w:p>
-    <w:p>
-      <w:pPr>
-        <w:pStyle w:val="BodyTextIndent3"/>
-        <w:ind w:left="1440" w:firstLine="180"/>
-        <w:jc w:val="left"/>
-        <w:rPr>
-          <w:b/>
-          <w:bCs w:val="0"/>
-          <w:iCs w:val="0"/>
-          <w:sz w:val="28"/>
-          <w:szCs w:val="28"/>
-        </w:rPr>
-      </w:pPr>
-      <w:bookmarkStart w:id="0" w:name="_Toc172708781"/>
-      <w:bookmarkStart w:id="1" w:name="_Toc172937880"/>
-      <w:bookmarkStart w:id="2" w:name="_Toc172994252"/>
-      <w:bookmarkStart w:id="3" w:name="_Toc172994787"/>
-      <w:bookmarkStart w:id="4" w:name="_Toc168924423"/>
-      <w:bookmarkStart w:id="5" w:name="_Toc173688689"/>
-      <w:r>
-        <w:rPr>
-          <w:b/>
-          <w:bCs w:val="0"/>
-          <w:iCs w:val="0"/>
-          <w:sz w:val="28"/>
-          <w:szCs w:val="28"/>
-        </w:rPr>
-        <w:t>Ý tưởng</w:t>
-      </w:r>
-      <w:bookmarkEnd w:id="0"/>
-      <w:bookmarkEnd w:id="1"/>
-      <w:bookmarkEnd w:id="2"/>
-      <w:bookmarkEnd w:id="3"/>
-      <w:bookmarkEnd w:id="4"/>
-      <w:bookmarkEnd w:id="5"/>
-    </w:p>
-    <w:p>
-      <w:pPr>
-        <w:pStyle w:val="BodyTextIndent3"/>
-        <w:ind w:left="900" w:firstLine="1980"/>
-        <w:jc w:val="left"/>
-        <w:rPr>
-          <w:bCs w:val="0"/>
-          <w:iCs w:val="0"/>
-          <w:sz w:val="24"/>
-          <w:szCs w:val="24"/>
-        </w:rPr>
-      </w:pPr>
-      <w:proofErr w:type="gramStart"/>
-      <w:r>
-        <w:rPr>
-          <w:bCs w:val="0"/>
-          <w:iCs w:val="0"/>
-          <w:sz w:val="24"/>
-          <w:szCs w:val="24"/>
-        </w:rPr>
-        <w:t>Ý tưởng cơ bản của tiếp cận hướng đối tượng là phát triển một hệ thống bao gồm các đối tượng độc lập tương đối với nhau.</w:t>
-      </w:r>
-      <w:proofErr w:type="gramEnd"/>
-      <w:r>
-        <w:rPr>
-          <w:bCs w:val="0"/>
-          <w:iCs w:val="0"/>
-          <w:sz w:val="24"/>
-          <w:szCs w:val="24"/>
-        </w:rPr>
-        <w:t xml:space="preserve"> </w:t>
-      </w:r>
-      <w:proofErr w:type="gramStart"/>
-      <w:r>
-        <w:rPr>
-          <w:bCs w:val="0"/>
-          <w:iCs w:val="0"/>
-          <w:sz w:val="24"/>
-          <w:szCs w:val="24"/>
-        </w:rPr>
-        <w:t>Mỗi đối tượng bao hàm trong nó cả dữ liệu và các xử lý tiến hành trên các dữ liệu này được gọi là bao gói thông tin.</w:t>
-      </w:r>
-      <w:proofErr w:type="gramEnd"/>
-      <w:r>
-        <w:rPr>
-          <w:bCs w:val="0"/>
-          <w:iCs w:val="0"/>
-          <w:sz w:val="24"/>
-          <w:szCs w:val="24"/>
-        </w:rPr>
-        <w:t xml:space="preserve"> </w:t>
-      </w:r>
-      <w:proofErr w:type="gramStart"/>
-      <w:r>
-        <w:rPr>
-          <w:bCs w:val="0"/>
-          <w:iCs w:val="0"/>
-          <w:sz w:val="24"/>
-          <w:szCs w:val="24"/>
-        </w:rPr>
-        <w:t>Nhờ các thông báo để thực hiện các chức năng lớn hơn các đối tượng độc lập.</w:t>
-      </w:r>
-      <w:proofErr w:type="gramEnd"/>
-    </w:p>
-    <w:p>
-      <w:pPr>
-        <w:pStyle w:val="BodyTextIndent3"/>
-        <w:jc w:val="left"/>
-        <w:rPr>
-          <w:b/>
-          <w:bCs w:val="0"/>
-          <w:iCs w:val="0"/>
-          <w:sz w:val="28"/>
-          <w:szCs w:val="28"/>
-        </w:rPr>
-      </w:pPr>
-      <w:bookmarkStart w:id="6" w:name="_Toc172708782"/>
-      <w:bookmarkStart w:id="7" w:name="_Toc172937881"/>
-      <w:bookmarkStart w:id="8" w:name="_Toc172994253"/>
-      <w:bookmarkStart w:id="9" w:name="_Toc172994788"/>
-      <w:bookmarkStart w:id="10" w:name="_Toc168924424"/>
-      <w:bookmarkStart w:id="11" w:name="_Toc173688690"/>
-      <w:r>
-        <w:rPr>
-          <w:b/>
-          <w:bCs w:val="0"/>
-          <w:iCs w:val="0"/>
-          <w:sz w:val="28"/>
-          <w:szCs w:val="28"/>
-        </w:rPr>
-        <w:t xml:space="preserve">Ưu điểm của </w:t>
-      </w:r>
-      <w:proofErr w:type="gramStart"/>
-      <w:r>
-        <w:rPr>
-          <w:b/>
-          <w:bCs w:val="0"/>
-          <w:iCs w:val="0"/>
-          <w:sz w:val="28"/>
-          <w:szCs w:val="28"/>
-        </w:rPr>
-        <w:t>phương  pháp</w:t>
-      </w:r>
-      <w:proofErr w:type="gramEnd"/>
-      <w:r>
-        <w:rPr>
-          <w:b/>
-          <w:bCs w:val="0"/>
-          <w:iCs w:val="0"/>
-          <w:sz w:val="28"/>
-          <w:szCs w:val="28"/>
-        </w:rPr>
-        <w:t xml:space="preserve"> hướng đối tượng</w:t>
-      </w:r>
-      <w:bookmarkEnd w:id="6"/>
-      <w:bookmarkEnd w:id="7"/>
-      <w:bookmarkEnd w:id="8"/>
-      <w:bookmarkEnd w:id="9"/>
-      <w:bookmarkEnd w:id="10"/>
-      <w:bookmarkEnd w:id="11"/>
-    </w:p>
-    <w:p>
-      <w:pPr>
-        <w:pStyle w:val="BodyTextIndent3"/>
-        <w:ind w:left="900" w:firstLine="1980"/>
-        <w:jc w:val="left"/>
-        <w:rPr>
-          <w:bCs w:val="0"/>
-          <w:iCs w:val="0"/>
-          <w:sz w:val="24"/>
-        </w:rPr>
-      </w:pPr>
-      <w:r>
-        <w:rPr>
-          <w:bCs w:val="0"/>
-          <w:iCs w:val="0"/>
-          <w:sz w:val="24"/>
-        </w:rPr>
-        <w:t xml:space="preserve">Đối tượng độc lập tương đối nghĩa là luôn che dấu thông tin, việc sửa đổi một đối tượng không gây ảnh ảnh hưởng </w:t>
-      </w:r>
-      <w:proofErr w:type="gramStart"/>
-      <w:r>
-        <w:rPr>
-          <w:bCs w:val="0"/>
-          <w:iCs w:val="0"/>
-          <w:sz w:val="24"/>
-        </w:rPr>
-        <w:t>lan</w:t>
-      </w:r>
-      <w:proofErr w:type="gramEnd"/>
-      <w:r>
-        <w:rPr>
-          <w:bCs w:val="0"/>
-          <w:iCs w:val="0"/>
-          <w:sz w:val="24"/>
-        </w:rPr>
-        <w:t xml:space="preserve"> truyền sang đối tượng khác</w:t>
-      </w:r>
-    </w:p>
-    <w:p>
-      <w:pPr>
-        <w:pStyle w:val="BodyTextIndent3"/>
-        <w:ind w:left="900" w:firstLine="1980"/>
-        <w:jc w:val="left"/>
-        <w:rPr>
-          <w:bCs w:val="0"/>
-          <w:iCs w:val="0"/>
-          <w:sz w:val="24"/>
-        </w:rPr>
-      </w:pPr>
-      <w:r>
-        <w:rPr>
-          <w:bCs w:val="0"/>
-          <w:iCs w:val="0"/>
-          <w:sz w:val="24"/>
-        </w:rPr>
-        <w:t>Những đối tượng là cơ sở để sử dụng lại thành hệ thống có chất lượng cao</w:t>
-      </w:r>
-    </w:p>
-    <w:p>
-      <w:pPr>
-        <w:pStyle w:val="BodyTextIndent3"/>
-        <w:ind w:left="900" w:firstLine="1980"/>
-        <w:jc w:val="left"/>
-        <w:rPr>
-          <w:bCs w:val="0"/>
-          <w:iCs w:val="0"/>
-          <w:sz w:val="24"/>
-        </w:rPr>
-      </w:pPr>
-      <w:r>
-        <w:rPr>
-          <w:bCs w:val="0"/>
-          <w:iCs w:val="0"/>
-          <w:sz w:val="24"/>
-        </w:rPr>
-        <w:t>Giữa các đối tượng trao đổi thông tin với nhau bằng cách truyền thông điệp làm cho việc liên kết giữa các đối tượng lỏng lẻo, có thể ghép nối tuỳ ý, dễ dàng bảo trì, nâng cấp, đảm bảo cho việc một giao diện giữa bên trong và bên ngoài hệ thống được dễ dàng</w:t>
-      </w:r>
-    </w:p>
-    <w:p>
-      <w:pPr>
-        <w:pStyle w:val="BodyTextIndent3"/>
-        <w:ind w:left="900" w:firstLine="1980"/>
-        <w:jc w:val="left"/>
-        <w:rPr>
-          <w:bCs w:val="0"/>
-          <w:iCs w:val="0"/>
-          <w:sz w:val="24"/>
-        </w:rPr>
-      </w:pPr>
-      <w:r>
-        <w:rPr>
-          <w:bCs w:val="0"/>
-          <w:iCs w:val="0"/>
-          <w:sz w:val="24"/>
-        </w:rPr>
-        <w:t xml:space="preserve">Việc phân tích và thiết kế </w:t>
-      </w:r>
-      <w:proofErr w:type="gramStart"/>
-      <w:r>
-        <w:rPr>
-          <w:bCs w:val="0"/>
-          <w:iCs w:val="0"/>
-          <w:sz w:val="24"/>
-        </w:rPr>
-        <w:t>theo</w:t>
-      </w:r>
-      <w:proofErr w:type="gramEnd"/>
-      <w:r>
-        <w:rPr>
-          <w:bCs w:val="0"/>
-          <w:iCs w:val="0"/>
-          <w:sz w:val="24"/>
-        </w:rPr>
-        <w:t xml:space="preserve"> cách phân bài toán thành các đối tượng là hướng tới lời giải của thế giới thực</w:t>
-      </w:r>
-    </w:p>
-    <w:p>
-      <w:pPr>
-        <w:pStyle w:val="BodyTextIndent3"/>
-        <w:ind w:left="900" w:firstLine="1980"/>
-        <w:jc w:val="left"/>
-        <w:rPr>
-          <w:bCs w:val="0"/>
-          <w:iCs w:val="0"/>
-          <w:sz w:val="24"/>
-        </w:rPr>
-      </w:pPr>
-      <w:r>
-        <w:rPr>
-          <w:bCs w:val="0"/>
-          <w:iCs w:val="0"/>
-          <w:sz w:val="24"/>
-        </w:rPr>
-        <w:t>Các đối tượng có thể sử dụng lại do tính kế thừa và có thể mở rộng các đối tượng mà không ảnh hưởng đến các đối tượng khác đang hoạt động</w:t>
-      </w:r>
-    </w:p>
-    <w:p>
-      <w:pPr>
-        <w:pStyle w:val="BodyTextIndent3"/>
-        <w:ind w:left="900" w:firstLine="1980"/>
-        <w:jc w:val="left"/>
-        <w:rPr>
-          <w:bCs w:val="0"/>
-          <w:iCs w:val="0"/>
-          <w:sz w:val="24"/>
-        </w:rPr>
-      </w:pPr>
-      <w:r>
-        <w:rPr>
-          <w:bCs w:val="0"/>
-          <w:iCs w:val="0"/>
-          <w:sz w:val="24"/>
-        </w:rPr>
-        <w:t>Hệ thống</w:t>
-      </w:r>
-      <w:r>
-        <w:rPr>
-          <w:bCs w:val="0"/>
-          <w:iCs w:val="0"/>
-          <w:sz w:val="24"/>
-        </w:rPr>
-        <w:t xml:space="preserve"> hướng đối tượng dễ dàng được m</w:t>
-      </w:r>
-      <w:r>
-        <w:rPr>
-          <w:sz w:val="24"/>
-          <w:szCs w:val="24"/>
-        </w:rPr>
-        <w:t>ở</w:t>
-      </w:r>
-      <w:r>
-        <w:rPr>
-          <w:bCs w:val="0"/>
-          <w:iCs w:val="0"/>
-          <w:sz w:val="24"/>
-        </w:rPr>
-        <w:t xml:space="preserve"> rộng thành các hệ thống lớn hơn nhờ tươ</w:t>
-      </w:r>
-      <w:r>
-        <w:rPr>
-          <w:bCs w:val="0"/>
-          <w:iCs w:val="0"/>
-          <w:sz w:val="24"/>
-        </w:rPr>
-        <w:t>ng tác thông qua việc gửi và nh</w:t>
-      </w:r>
-      <w:r>
-        <w:rPr>
-          <w:sz w:val="24"/>
-          <w:szCs w:val="24"/>
-        </w:rPr>
-        <w:t>ận</w:t>
-      </w:r>
-      <w:r>
-        <w:rPr>
-          <w:bCs w:val="0"/>
-          <w:iCs w:val="0"/>
-          <w:sz w:val="24"/>
-        </w:rPr>
-        <w:t xml:space="preserve"> thông báo</w:t>
-      </w:r>
-    </w:p>
-    <w:p>
-      <w:pPr>
-        <w:pStyle w:val="BodyTextIndent3"/>
-        <w:ind w:left="900" w:firstLine="1980"/>
-        <w:jc w:val="left"/>
-        <w:rPr>
-          <w:bCs w:val="0"/>
-          <w:iCs w:val="0"/>
-          <w:sz w:val="24"/>
-        </w:rPr>
-      </w:pPr>
-      <w:proofErr w:type="gramStart"/>
-      <w:r>
-        <w:rPr>
-          <w:bCs w:val="0"/>
-          <w:iCs w:val="0"/>
-          <w:sz w:val="24"/>
-        </w:rPr>
-        <w:t>Xây dựng hệ thống thành nhiều các thành phần khác nhau.</w:t>
-      </w:r>
-      <w:proofErr w:type="gramEnd"/>
-      <w:r>
-        <w:rPr>
-          <w:bCs w:val="0"/>
-          <w:iCs w:val="0"/>
-          <w:sz w:val="24"/>
-        </w:rPr>
-        <w:t xml:space="preserve"> Mỗi thành phần được xây dựng độc lập nhau và sau đó ghép chúng lại với nhau đảm bảo được có đầy đủ các thông tin khi giao dịch</w:t>
-      </w:r>
-    </w:p>
-    <w:p>
-      <w:pPr>
-        <w:pStyle w:val="BodyTextIndent3"/>
-        <w:ind w:left="1440" w:firstLine="1440"/>
-        <w:jc w:val="left"/>
-        <w:rPr>
-          <w:bCs w:val="0"/>
-          <w:iCs w:val="0"/>
-          <w:sz w:val="24"/>
-        </w:rPr>
-      </w:pPr>
-      <w:r>
-        <w:rPr>
-          <w:bCs w:val="0"/>
-          <w:iCs w:val="0"/>
-          <w:sz w:val="24"/>
-        </w:rPr>
-        <w:lastRenderedPageBreak/>
-        <w:t>Việc phát triển và bảo trì hệ thốn</w:t>
-      </w:r>
-      <w:r>
-        <w:rPr>
-          <w:bCs w:val="0"/>
-          <w:iCs w:val="0"/>
-          <w:sz w:val="24"/>
-        </w:rPr>
-        <w:t>g đơn giản hơn do có sự phân ho</w:t>
-      </w:r>
-      <w:r>
-        <w:rPr>
-          <w:bCs w:val="0"/>
-          <w:iCs w:val="0"/>
-          <w:sz w:val="24"/>
-        </w:rPr>
-        <w:t>ạ</w:t>
-      </w:r>
-      <w:r>
-        <w:rPr>
-          <w:bCs w:val="0"/>
-          <w:iCs w:val="0"/>
-          <w:sz w:val="24"/>
-        </w:rPr>
-        <w:t>ch rõ ràng và việc sử dụng lại các thành phần đảm bảo độ tin cậy cao của hệ thống</w:t>
-      </w:r>
-    </w:p>
-    <w:p>
-      <w:pPr>
-        <w:pStyle w:val="BodyTextIndent3"/>
-        <w:ind w:left="1440" w:firstLine="1620"/>
-        <w:jc w:val="left"/>
-        <w:rPr>
-          <w:bCs w:val="0"/>
-          <w:iCs w:val="0"/>
-          <w:sz w:val="24"/>
-        </w:rPr>
-      </w:pPr>
-      <w:r>
-        <w:rPr>
-          <w:bCs w:val="0"/>
-          <w:iCs w:val="0"/>
-          <w:sz w:val="24"/>
-        </w:rPr>
-        <w:t>Quá trình phát triển phần mềm đ</w:t>
-      </w:r>
-      <w:r>
-        <w:rPr>
-          <w:rStyle w:val="FooterChar"/>
-          <w:bCs w:val="0"/>
-          <w:sz w:val="24"/>
-        </w:rPr>
-        <w:t>ồ</w:t>
-      </w:r>
-      <w:r>
-        <w:rPr>
-          <w:bCs w:val="0"/>
-          <w:iCs w:val="0"/>
-          <w:sz w:val="24"/>
-        </w:rPr>
-        <w:t>ng thời là quá trình cộng tác của khách hàng, nhà phân tích, nhà thiết kế, các chuyên gia lĩnh vực, các chuyên gia kỹ thuật, nên lối tiếp cận này khiến cho việc giao tiếp giữa họ với nhau được dễ dàng hơn</w:t>
-      </w:r>
-    </w:p>
-    <w:p>
-      <w:pPr>
-        <w:pStyle w:val="BodyTextIndent3"/>
-        <w:ind w:left="1440" w:firstLine="1620"/>
-        <w:jc w:val="left"/>
-        <w:rPr>
-          <w:bCs w:val="0"/>
-          <w:iCs w:val="0"/>
-          <w:sz w:val="24"/>
-        </w:rPr>
-      </w:pPr>
-      <w:r>
-        <w:rPr>
-          <w:bCs w:val="0"/>
-          <w:iCs w:val="0"/>
-          <w:sz w:val="24"/>
-        </w:rPr>
-        <w:t xml:space="preserve">Một trong những đặc điểm quan trọng nhất của phương pháp phân tích và thiết kế hướng đối tượng là tính tái sử dụng </w:t>
-      </w:r>
-    </w:p>
-    <w:p>
-      <w:pPr>
-        <w:pStyle w:val="BodyTextIndent3"/>
-        <w:ind w:left="1440" w:firstLine="1620"/>
-        <w:jc w:val="left"/>
-        <w:rPr>
-          <w:bCs w:val="0"/>
-          <w:iCs w:val="0"/>
-          <w:sz w:val="24"/>
-        </w:rPr>
-      </w:pPr>
-      <w:proofErr w:type="gramStart"/>
-      <w:r>
-        <w:rPr>
-          <w:bCs w:val="0"/>
-          <w:iCs w:val="0"/>
-          <w:sz w:val="24"/>
-        </w:rPr>
-        <w:t>Phương pháp hướng đối tượng giúp chúng ta xử lý các vấn đề phức tạp trong phát triển phầm mềm và tạo ra các thế hệ phần mềm có quy mô lớn, có khả năng thích ứng và bền chắc.</w:t>
-      </w:r>
-      <w:proofErr w:type="gramEnd"/>
-      <w:r>
-        <w:rPr>
-          <w:bCs w:val="0"/>
-          <w:iCs w:val="0"/>
-          <w:sz w:val="24"/>
-        </w:rPr>
-        <w:t xml:space="preserve"> </w:t>
-      </w:r>
-    </w:p>
-    <w:p>
-      <w:pPr>
-        <w:pStyle w:val="BodyTextIndent3"/>
-        <w:ind w:left="1440" w:firstLine="0"/>
-        <w:jc w:val="left"/>
-        <w:rPr>
-          <w:b/>
-          <w:bCs w:val="0"/>
-          <w:iCs w:val="0"/>
-          <w:sz w:val="28"/>
-          <w:szCs w:val="28"/>
-        </w:rPr>
-      </w:pPr>
-      <w:bookmarkStart w:id="12" w:name="_Toc172708784"/>
-      <w:bookmarkStart w:id="13" w:name="_Toc172937883"/>
-      <w:bookmarkStart w:id="14" w:name="_Toc172994255"/>
-      <w:bookmarkStart w:id="15" w:name="_Toc172994790"/>
-      <w:bookmarkStart w:id="16" w:name="_Toc168924426"/>
-      <w:bookmarkStart w:id="17" w:name="_Toc173688692"/>
-      <w:r>
-        <w:rPr>
-          <w:b/>
-          <w:bCs w:val="0"/>
-          <w:iCs w:val="0"/>
-          <w:sz w:val="28"/>
-          <w:szCs w:val="28"/>
-        </w:rPr>
-        <w:t>Những vấn đề đặt ra trong phân tích thiết kế hướng đối tượng</w:t>
-      </w:r>
-      <w:bookmarkEnd w:id="12"/>
-      <w:bookmarkEnd w:id="13"/>
-      <w:bookmarkEnd w:id="14"/>
-      <w:bookmarkEnd w:id="15"/>
-      <w:bookmarkEnd w:id="16"/>
-      <w:bookmarkEnd w:id="17"/>
-    </w:p>
-    <w:p>
-      <w:pPr>
-        <w:pStyle w:val="BodyTextIndent3"/>
-        <w:ind w:left="1440" w:firstLine="1620"/>
-        <w:jc w:val="left"/>
-        <w:rPr>
-          <w:bCs w:val="0"/>
-          <w:iCs w:val="0"/>
-          <w:sz w:val="24"/>
-        </w:rPr>
-      </w:pPr>
-      <w:proofErr w:type="gramStart"/>
-      <w:r>
-        <w:rPr>
-          <w:bCs w:val="0"/>
-          <w:iCs w:val="0"/>
-          <w:sz w:val="24"/>
-        </w:rPr>
-        <w:t>Đặc điểm của phân tích thiết kế hướng đối tượng là nhìn hệ thống như một tập các đối tượng tương tác với nhau để tạo ra một hành động cho một kết quả ở mức cao hơn.</w:t>
-      </w:r>
-      <w:proofErr w:type="gramEnd"/>
-      <w:r>
-        <w:rPr>
-          <w:bCs w:val="0"/>
-          <w:iCs w:val="0"/>
-          <w:sz w:val="24"/>
-        </w:rPr>
-        <w:t xml:space="preserve"> Để thực hiện được điều này người ta phải sử dụng hệ thống mô hình các đối tượng với các đặc trưng cơ bản </w:t>
-      </w:r>
-      <w:proofErr w:type="gramStart"/>
-      <w:r>
-        <w:rPr>
-          <w:bCs w:val="0"/>
-          <w:iCs w:val="0"/>
-          <w:sz w:val="24"/>
-        </w:rPr>
-        <w:t>sau :</w:t>
-      </w:r>
-      <w:proofErr w:type="gramEnd"/>
-      <w:r>
-        <w:rPr>
-          <w:bCs w:val="0"/>
-          <w:iCs w:val="0"/>
-          <w:sz w:val="24"/>
-        </w:rPr>
-        <w:t xml:space="preserve"> </w:t>
-      </w:r>
-    </w:p>
-    <w:p>
-      <w:pPr>
-        <w:pStyle w:val="BodyTextIndent3"/>
-        <w:ind w:left="2880" w:firstLine="540"/>
-        <w:jc w:val="left"/>
-        <w:rPr>
-          <w:bCs w:val="0"/>
-          <w:iCs w:val="0"/>
-          <w:sz w:val="24"/>
-        </w:rPr>
-      </w:pPr>
-      <w:r>
-        <w:rPr>
-          <w:bCs w:val="0"/>
-          <w:iCs w:val="0"/>
-          <w:sz w:val="24"/>
-        </w:rPr>
-        <w:t>- Tính trừu tượng hoá</w:t>
-      </w:r>
-    </w:p>
-    <w:p>
-      <w:pPr>
-        <w:pStyle w:val="BodyTextIndent3"/>
-        <w:ind w:left="2880" w:firstLine="540"/>
-        <w:jc w:val="left"/>
-        <w:rPr>
-          <w:bCs w:val="0"/>
-          <w:iCs w:val="0"/>
-          <w:sz w:val="24"/>
-        </w:rPr>
-      </w:pPr>
-      <w:r>
-        <w:rPr>
-          <w:bCs w:val="0"/>
-          <w:iCs w:val="0"/>
-          <w:sz w:val="24"/>
-        </w:rPr>
-        <w:t>- Tính bao gói thông tin</w:t>
-      </w:r>
-    </w:p>
-    <w:p>
-      <w:pPr>
-        <w:pStyle w:val="BodyTextIndent3"/>
-        <w:ind w:left="2880" w:firstLine="540"/>
-        <w:jc w:val="left"/>
-        <w:rPr>
-          <w:bCs w:val="0"/>
-          <w:iCs w:val="0"/>
-          <w:sz w:val="24"/>
-        </w:rPr>
-      </w:pPr>
-      <w:r>
-        <w:rPr>
-          <w:bCs w:val="0"/>
-          <w:iCs w:val="0"/>
-          <w:sz w:val="24"/>
-        </w:rPr>
-        <w:t>- Tính mô đun hoá</w:t>
-      </w:r>
-    </w:p>
-    <w:p>
-      <w:pPr>
-        <w:pStyle w:val="BodyTextIndent3"/>
-        <w:ind w:left="2880" w:firstLine="540"/>
-        <w:jc w:val="left"/>
-        <w:rPr>
-          <w:bCs w:val="0"/>
-          <w:iCs w:val="0"/>
-          <w:sz w:val="24"/>
-        </w:rPr>
-      </w:pPr>
-      <w:r>
-        <w:rPr>
-          <w:bCs w:val="0"/>
-          <w:iCs w:val="0"/>
-          <w:sz w:val="24"/>
-        </w:rPr>
-        <w:t xml:space="preserve">- Tính kế thừa   </w:t>
-      </w:r>
-    </w:p>
-    <w:p>
-      <w:pPr>
-        <w:pStyle w:val="BodyTextIndent3"/>
-        <w:jc w:val="left"/>
-        <w:rPr>
-          <w:b/>
-          <w:bCs w:val="0"/>
-          <w:iCs w:val="0"/>
-          <w:sz w:val="28"/>
-          <w:szCs w:val="28"/>
-        </w:rPr>
-      </w:pPr>
-      <w:r>
-        <w:rPr>
-          <w:b/>
-          <w:bCs w:val="0"/>
-          <w:iCs w:val="0"/>
-          <w:sz w:val="28"/>
-          <w:szCs w:val="28"/>
-        </w:rPr>
-        <w:t>Ph</w:t>
-      </w:r>
-      <w:r>
-        <w:rPr>
-          <w:b/>
-          <w:bCs w:val="0"/>
-          <w:iCs w:val="0"/>
-          <w:sz w:val="28"/>
-          <w:szCs w:val="28"/>
-        </w:rPr>
-        <w:t>â</w:t>
-      </w:r>
-      <w:r>
-        <w:rPr>
-          <w:b/>
-          <w:bCs w:val="0"/>
-          <w:iCs w:val="0"/>
-          <w:sz w:val="28"/>
-          <w:szCs w:val="28"/>
-        </w:rPr>
-        <w:t>n t</w:t>
-      </w:r>
-      <w:r>
-        <w:rPr>
-          <w:b/>
-          <w:bCs w:val="0"/>
-          <w:iCs w:val="0"/>
-          <w:sz w:val="28"/>
-          <w:szCs w:val="28"/>
-        </w:rPr>
-        <w:t>ích</w:t>
-      </w:r>
-      <w:r>
-        <w:rPr>
-          <w:b/>
-          <w:bCs w:val="0"/>
-          <w:iCs w:val="0"/>
-          <w:sz w:val="28"/>
-          <w:szCs w:val="28"/>
-        </w:rPr>
-        <w:t xml:space="preserve"> thi</w:t>
-      </w:r>
-      <w:r>
-        <w:rPr>
-          <w:b/>
-          <w:bCs w:val="0"/>
-          <w:iCs w:val="0"/>
-          <w:sz w:val="28"/>
-          <w:szCs w:val="28"/>
-        </w:rPr>
-        <w:t>ết</w:t>
-      </w:r>
-      <w:r>
-        <w:rPr>
-          <w:b/>
-          <w:bCs w:val="0"/>
-          <w:iCs w:val="0"/>
-          <w:sz w:val="28"/>
-          <w:szCs w:val="28"/>
-        </w:rPr>
-        <w:t xml:space="preserve"> k</w:t>
-      </w:r>
-      <w:r>
-        <w:rPr>
-          <w:b/>
-          <w:bCs w:val="0"/>
-          <w:iCs w:val="0"/>
-          <w:sz w:val="28"/>
-          <w:szCs w:val="28"/>
-        </w:rPr>
-        <w:t>ế</w:t>
-      </w:r>
-      <w:r>
-        <w:rPr>
-          <w:b/>
-          <w:bCs w:val="0"/>
-          <w:iCs w:val="0"/>
-          <w:sz w:val="28"/>
-          <w:szCs w:val="28"/>
-        </w:rPr>
-        <w:t xml:space="preserve"> h</w:t>
-      </w:r>
-      <w:r>
-        <w:rPr>
-          <w:b/>
-          <w:bCs w:val="0"/>
-          <w:iCs w:val="0"/>
-          <w:sz w:val="28"/>
-          <w:szCs w:val="28"/>
-        </w:rPr>
-        <w:t>ướng</w:t>
-      </w:r>
-      <w:r>
-        <w:rPr>
-          <w:b/>
-          <w:bCs w:val="0"/>
-          <w:iCs w:val="0"/>
-          <w:sz w:val="28"/>
-          <w:szCs w:val="28"/>
-        </w:rPr>
-        <w:t xml:space="preserve"> </w:t>
-      </w:r>
-      <w:r>
-        <w:rPr>
-          <w:b/>
-          <w:bCs w:val="0"/>
-          <w:iCs w:val="0"/>
-          <w:sz w:val="28"/>
-          <w:szCs w:val="28"/>
-        </w:rPr>
-        <w:t>đối</w:t>
-      </w:r>
-      <w:r>
-        <w:rPr>
-          <w:b/>
-          <w:bCs w:val="0"/>
-          <w:iCs w:val="0"/>
-          <w:sz w:val="28"/>
-          <w:szCs w:val="28"/>
-        </w:rPr>
-        <w:t xml:space="preserve"> t</w:t>
-      </w:r>
-      <w:r>
-        <w:rPr>
-          <w:b/>
-          <w:bCs w:val="0"/>
-          <w:iCs w:val="0"/>
-          <w:sz w:val="28"/>
-          <w:szCs w:val="28"/>
-        </w:rPr>
-        <w:t>ượng</w:t>
-      </w:r>
-      <w:r>
-        <w:rPr>
-          <w:b/>
-          <w:bCs w:val="0"/>
-          <w:iCs w:val="0"/>
-          <w:sz w:val="28"/>
-          <w:szCs w:val="28"/>
-        </w:rPr>
-        <w:t xml:space="preserve"> v</w:t>
-      </w:r>
-      <w:r>
-        <w:rPr>
-          <w:b/>
-          <w:bCs w:val="0"/>
-          <w:iCs w:val="0"/>
-          <w:sz w:val="28"/>
-          <w:szCs w:val="28"/>
-        </w:rPr>
-        <w:t>ới</w:t>
-      </w:r>
-      <w:r>
-        <w:rPr>
-          <w:b/>
-          <w:bCs w:val="0"/>
-          <w:iCs w:val="0"/>
-          <w:sz w:val="28"/>
-          <w:szCs w:val="28"/>
-        </w:rPr>
-        <w:t xml:space="preserve"> UML</w:t>
-      </w:r>
-    </w:p>
-    <w:p>
-      <w:pPr>
-        <w:pStyle w:val="BodyTextIndent3"/>
-        <w:ind w:left="2880" w:hanging="360"/>
-        <w:jc w:val="left"/>
-        <w:rPr>
-          <w:bCs w:val="0"/>
-          <w:iCs w:val="0"/>
-          <w:sz w:val="24"/>
-        </w:rPr>
-      </w:pPr>
-      <w:bookmarkStart w:id="18" w:name="_Toc172708786"/>
-      <w:bookmarkStart w:id="19" w:name="_Toc172937886"/>
-      <w:bookmarkStart w:id="20" w:name="_Toc172994258"/>
-      <w:bookmarkStart w:id="21" w:name="_Toc172994793"/>
-      <w:bookmarkStart w:id="22" w:name="_Toc168924429"/>
-      <w:r>
-        <w:rPr>
-          <w:bCs w:val="0"/>
-          <w:iCs w:val="0"/>
-          <w:sz w:val="24"/>
-        </w:rPr>
-        <w:t>- Mô tả hoạt động nghiệp vụ</w:t>
-      </w:r>
-      <w:bookmarkEnd w:id="18"/>
-      <w:bookmarkEnd w:id="19"/>
-      <w:bookmarkEnd w:id="20"/>
-      <w:bookmarkEnd w:id="21"/>
-      <w:bookmarkEnd w:id="22"/>
-    </w:p>
-    <w:p>
-      <w:pPr>
-        <w:pStyle w:val="BodyTextIndent3"/>
-        <w:ind w:left="2880" w:hanging="360"/>
-        <w:jc w:val="left"/>
-        <w:rPr>
-          <w:bCs w:val="0"/>
-          <w:iCs w:val="0"/>
-          <w:sz w:val="24"/>
-        </w:rPr>
-      </w:pPr>
-      <w:bookmarkStart w:id="23" w:name="_Toc172708787"/>
-      <w:bookmarkStart w:id="24" w:name="_Toc172937887"/>
-      <w:bookmarkStart w:id="25" w:name="_Toc172994259"/>
-      <w:bookmarkStart w:id="26" w:name="_Toc172994794"/>
-      <w:bookmarkStart w:id="27" w:name="_Toc168924430"/>
-      <w:r>
-        <w:rPr>
-          <w:bCs w:val="0"/>
-          <w:iCs w:val="0"/>
-          <w:sz w:val="24"/>
-        </w:rPr>
-        <w:t>- Mô hình ca sử dụng</w:t>
-      </w:r>
-      <w:bookmarkEnd w:id="23"/>
-      <w:bookmarkEnd w:id="24"/>
-      <w:bookmarkEnd w:id="25"/>
-      <w:bookmarkEnd w:id="26"/>
-      <w:bookmarkEnd w:id="27"/>
-    </w:p>
-    <w:p>
-      <w:pPr>
-        <w:pStyle w:val="BodyTextIndent3"/>
-        <w:tabs>
-          <w:tab w:val="left" w:pos="5580"/>
-        </w:tabs>
-        <w:ind w:left="2880" w:hanging="360"/>
-        <w:jc w:val="left"/>
-        <w:rPr>
-          <w:bCs w:val="0"/>
-          <w:iCs w:val="0"/>
-          <w:sz w:val="24"/>
-        </w:rPr>
-      </w:pPr>
-      <w:bookmarkStart w:id="28" w:name="_Toc172708788"/>
-      <w:bookmarkStart w:id="29" w:name="_Toc172937888"/>
-      <w:bookmarkStart w:id="30" w:name="_Toc172994260"/>
-      <w:bookmarkStart w:id="31" w:name="_Toc172994795"/>
-      <w:bookmarkStart w:id="32" w:name="_Toc168924431"/>
-      <w:r>
-        <w:rPr>
-          <w:bCs w:val="0"/>
-          <w:iCs w:val="0"/>
-          <w:sz w:val="24"/>
-        </w:rPr>
-        <w:t>- Phân tích</w:t>
-      </w:r>
-      <w:bookmarkEnd w:id="28"/>
-      <w:bookmarkEnd w:id="29"/>
-      <w:bookmarkEnd w:id="30"/>
-      <w:bookmarkEnd w:id="31"/>
-      <w:bookmarkEnd w:id="32"/>
-      <w:r>
-        <w:rPr>
-          <w:bCs w:val="0"/>
-          <w:iCs w:val="0"/>
-          <w:sz w:val="24"/>
-        </w:rPr>
-        <w:tab/>
-      </w:r>
-    </w:p>
-    <w:p>
-      <w:pPr>
-        <w:pStyle w:val="BodyTextIndent3"/>
-        <w:ind w:left="2880" w:hanging="360"/>
-        <w:jc w:val="left"/>
-        <w:rPr>
-          <w:bCs w:val="0"/>
-          <w:iCs w:val="0"/>
-          <w:sz w:val="24"/>
-        </w:rPr>
-      </w:pPr>
-      <w:bookmarkStart w:id="33" w:name="_Toc172708789"/>
-      <w:bookmarkStart w:id="34" w:name="_Toc172937889"/>
-      <w:bookmarkStart w:id="35" w:name="_Toc172994261"/>
-      <w:bookmarkStart w:id="36" w:name="_Toc172994796"/>
-      <w:bookmarkStart w:id="37" w:name="_Toc168924432"/>
-      <w:r>
-        <w:rPr>
-          <w:bCs w:val="0"/>
-          <w:iCs w:val="0"/>
-          <w:sz w:val="24"/>
-        </w:rPr>
-        <w:t>-Thiết kế</w:t>
-      </w:r>
-      <w:bookmarkEnd w:id="33"/>
-      <w:bookmarkEnd w:id="34"/>
-      <w:bookmarkEnd w:id="35"/>
-      <w:bookmarkEnd w:id="36"/>
-      <w:bookmarkEnd w:id="37"/>
-    </w:p>
-    <w:p>
-      <w:pPr>
-        <w:pStyle w:val="BodyTextIndent3"/>
-        <w:ind w:left="2880" w:hanging="360"/>
-        <w:jc w:val="left"/>
-        <w:rPr>
-          <w:bCs w:val="0"/>
-          <w:iCs w:val="0"/>
-          <w:sz w:val="24"/>
-        </w:rPr>
-      </w:pPr>
+        <w:t>Mô hình ca sử dụng cho thuê nhà đất</w:t>
+      </w:r>
     </w:p>
     <w:p>
       <w:pPr>
@@ -1424,521 +378,6 @@
           <w:szCs w:val="28"/>
         </w:rPr>
       </w:pPr>
-      <w:bookmarkStart w:id="38" w:name="_Toc172708797"/>
-      <w:bookmarkStart w:id="39" w:name="_Toc172937891"/>
-      <w:bookmarkStart w:id="40" w:name="_Toc172994263"/>
-      <w:bookmarkStart w:id="41" w:name="_Toc172994798"/>
-      <w:bookmarkStart w:id="42" w:name="_Toc168924434"/>
-      <w:bookmarkStart w:id="43" w:name="_Toc173688695"/>
-      <w:r>
-        <w:rPr>
-          <w:b/>
-          <w:bCs w:val="0"/>
-          <w:iCs w:val="0"/>
-          <w:sz w:val="28"/>
-          <w:szCs w:val="28"/>
-        </w:rPr>
-        <w:tab/>
-      </w:r>
-      <w:r>
-        <w:rPr>
-          <w:b/>
-          <w:bCs w:val="0"/>
-          <w:iCs w:val="0"/>
-          <w:sz w:val="28"/>
-          <w:szCs w:val="28"/>
-        </w:rPr>
-        <w:t xml:space="preserve">   </w:t>
-      </w:r>
-      <w:bookmarkEnd w:id="38"/>
-      <w:bookmarkEnd w:id="39"/>
-      <w:bookmarkEnd w:id="40"/>
-      <w:bookmarkEnd w:id="41"/>
-      <w:bookmarkEnd w:id="42"/>
-      <w:bookmarkEnd w:id="43"/>
-      <w:r>
-        <w:rPr>
-          <w:b/>
-          <w:bCs w:val="0"/>
-          <w:iCs w:val="0"/>
-          <w:sz w:val="28"/>
-          <w:szCs w:val="28"/>
-        </w:rPr>
-        <w:t>Ph</w:t>
-      </w:r>
-      <w:r>
-        <w:rPr>
-          <w:b/>
-          <w:bCs w:val="0"/>
-          <w:iCs w:val="0"/>
-          <w:sz w:val="28"/>
-          <w:szCs w:val="28"/>
-        </w:rPr>
-        <w:t>ần</w:t>
-      </w:r>
-      <w:r>
-        <w:rPr>
-          <w:b/>
-          <w:bCs w:val="0"/>
-          <w:iCs w:val="0"/>
-          <w:sz w:val="28"/>
-          <w:szCs w:val="28"/>
-        </w:rPr>
-        <w:t xml:space="preserve"> m</w:t>
-      </w:r>
-      <w:r>
-        <w:rPr>
-          <w:b/>
-          <w:bCs w:val="0"/>
-          <w:iCs w:val="0"/>
-          <w:sz w:val="28"/>
-          <w:szCs w:val="28"/>
-        </w:rPr>
-        <w:t>ềm</w:t>
-      </w:r>
-      <w:r>
-        <w:rPr>
-          <w:b/>
-          <w:bCs w:val="0"/>
-          <w:iCs w:val="0"/>
-          <w:sz w:val="28"/>
-          <w:szCs w:val="28"/>
-        </w:rPr>
-        <w:t xml:space="preserve"> N</w:t>
-      </w:r>
-      <w:r>
-        <w:rPr>
-          <w:b/>
-          <w:bCs w:val="0"/>
-          <w:iCs w:val="0"/>
-          <w:sz w:val="28"/>
-          <w:szCs w:val="28"/>
-        </w:rPr>
-        <w:t>ationa</w:t>
-      </w:r>
-      <w:r>
-        <w:rPr>
-          <w:b/>
-          <w:bCs w:val="0"/>
-          <w:iCs w:val="0"/>
-          <w:sz w:val="28"/>
-          <w:szCs w:val="28"/>
-        </w:rPr>
-        <w:t>l R</w:t>
-      </w:r>
-      <w:r>
-        <w:rPr>
-          <w:b/>
-          <w:bCs w:val="0"/>
-          <w:iCs w:val="0"/>
-          <w:sz w:val="28"/>
-          <w:szCs w:val="28"/>
-        </w:rPr>
-        <w:t>os</w:t>
-      </w:r>
-      <w:r>
-        <w:rPr>
-          <w:b/>
-          <w:bCs w:val="0"/>
-          <w:iCs w:val="0"/>
-          <w:sz w:val="28"/>
-          <w:szCs w:val="28"/>
-        </w:rPr>
-        <w:t>e 2003</w:t>
-      </w:r>
-    </w:p>
-    <w:p>
-      <w:pPr>
-        <w:pStyle w:val="BodyTextIndent3"/>
-        <w:ind w:left="900" w:firstLine="1260"/>
-        <w:jc w:val="left"/>
-        <w:rPr>
-          <w:bCs w:val="0"/>
-          <w:iCs w:val="0"/>
-          <w:sz w:val="24"/>
-        </w:rPr>
-      </w:pPr>
-      <w:r>
-        <w:rPr>
-          <w:bCs w:val="0"/>
-          <w:iCs w:val="0"/>
-          <w:sz w:val="24"/>
-        </w:rPr>
-        <w:t xml:space="preserve">Rational rose là phần mềm công cụ hỗ trợ phân tích, thiết kế hệ thống </w:t>
-      </w:r>
-      <w:proofErr w:type="gramStart"/>
-      <w:r>
-        <w:rPr>
-          <w:bCs w:val="0"/>
-          <w:iCs w:val="0"/>
-          <w:sz w:val="24"/>
-        </w:rPr>
-        <w:t>theo</w:t>
-      </w:r>
-      <w:proofErr w:type="gramEnd"/>
-      <w:r>
-        <w:rPr>
-          <w:bCs w:val="0"/>
-          <w:iCs w:val="0"/>
-          <w:sz w:val="24"/>
-        </w:rPr>
-        <w:t xml:space="preserve"> phương pháp hướng đối tượng. </w:t>
-      </w:r>
-      <w:proofErr w:type="gramStart"/>
-      <w:r>
-        <w:rPr>
-          <w:bCs w:val="0"/>
-          <w:iCs w:val="0"/>
-          <w:sz w:val="24"/>
-        </w:rPr>
-        <w:t>Nó giúp ta mô hình hoá hệ thống khi viết mã chương trình, đảm bảo tính đúng đắn, hợp lý của kiến trúc hệ thống từ khi khởi đầu dự án.</w:t>
-      </w:r>
-      <w:proofErr w:type="gramEnd"/>
-      <w:r>
-        <w:rPr>
-          <w:bCs w:val="0"/>
-          <w:iCs w:val="0"/>
-          <w:sz w:val="24"/>
-        </w:rPr>
-        <w:t xml:space="preserve"> Mô hình Rose mô tả chi tiết hệ thống để người phát triển hệ thống có thể sử dụng mô hình như kế hoạch chi tiết cho việc xây dựng hệ thống</w:t>
-      </w:r>
-    </w:p>
-    <w:p>
-      <w:pPr>
-        <w:pStyle w:val="BodyTextIndent3"/>
-        <w:ind w:left="900" w:firstLine="1260"/>
-        <w:jc w:val="left"/>
-        <w:rPr>
-          <w:bCs w:val="0"/>
-          <w:iCs w:val="0"/>
-          <w:sz w:val="24"/>
-        </w:rPr>
-      </w:pPr>
-      <w:r>
-        <w:rPr>
-          <w:bCs w:val="0"/>
-          <w:iCs w:val="0"/>
-          <w:sz w:val="24"/>
-        </w:rPr>
-        <w:tab/>
-        <w:t>Sử dụng phần mềm Rational Rose 2003 hỗ trợ trong việc thiết kế các biểu đồ:</w:t>
-      </w:r>
-    </w:p>
-    <w:p>
-      <w:pPr>
-        <w:pStyle w:val="BodyTextIndent3"/>
-        <w:ind w:left="2880" w:firstLine="0"/>
-        <w:jc w:val="left"/>
-        <w:rPr>
-          <w:bCs w:val="0"/>
-          <w:iCs w:val="0"/>
-          <w:sz w:val="24"/>
-        </w:rPr>
-      </w:pPr>
-      <w:r>
-        <w:rPr>
-          <w:bCs w:val="0"/>
-          <w:iCs w:val="0"/>
-          <w:sz w:val="24"/>
-        </w:rPr>
-        <w:tab/>
-        <w:t>- Biểu đồ ca sử dụng</w:t>
-      </w:r>
-    </w:p>
-    <w:p>
-      <w:pPr>
-        <w:pStyle w:val="BodyTextIndent3"/>
-        <w:ind w:left="2880" w:firstLine="0"/>
-        <w:jc w:val="left"/>
-      </w:pPr>
-      <w:r>
-        <w:rPr>
-          <w:bCs w:val="0"/>
-          <w:iCs w:val="0"/>
-          <w:sz w:val="24"/>
-        </w:rPr>
-        <w:tab/>
-      </w:r>
-      <w:r>
-        <w:rPr>
-          <w:bCs w:val="0"/>
-          <w:iCs w:val="0"/>
-          <w:sz w:val="24"/>
-          <w:szCs w:val="24"/>
-        </w:rPr>
-        <w:t>-Bi</w:t>
-      </w:r>
-      <w:r>
-        <w:rPr>
-          <w:sz w:val="24"/>
-          <w:szCs w:val="24"/>
-        </w:rPr>
-        <w:t>ểu đồ mô tả nghiệp vụ</w:t>
-      </w:r>
-      <w:r>
-        <w:rPr>
-          <w:sz w:val="24"/>
-          <w:szCs w:val="24"/>
-        </w:rPr>
-        <w:t xml:space="preserve"> </w:t>
-      </w:r>
-      <w:r>
-        <w:rPr>
-          <w:sz w:val="24"/>
-          <w:szCs w:val="24"/>
-        </w:rPr>
-        <w:t>ở</w:t>
-      </w:r>
-      <w:r>
-        <w:rPr>
-          <w:sz w:val="24"/>
-          <w:szCs w:val="24"/>
-        </w:rPr>
-        <w:t xml:space="preserve"> </w:t>
-      </w:r>
-      <w:r>
-        <w:rPr>
-          <w:sz w:val="24"/>
-          <w:szCs w:val="24"/>
-        </w:rPr>
-        <w:t>mức cơ bản và chi tiết</w:t>
-      </w:r>
-    </w:p>
-    <w:p>
-      <w:pPr>
-        <w:pStyle w:val="BodyTextIndent3"/>
-        <w:ind w:left="2880" w:firstLine="0"/>
-        <w:jc w:val="left"/>
-        <w:rPr>
-          <w:bCs w:val="0"/>
-          <w:iCs w:val="0"/>
-          <w:sz w:val="24"/>
-        </w:rPr>
-      </w:pPr>
-      <w:r>
-        <w:rPr>
-          <w:bCs w:val="0"/>
-          <w:iCs w:val="0"/>
-          <w:sz w:val="24"/>
-        </w:rPr>
-        <w:tab/>
-        <w:t>- Biểu đồ lớp</w:t>
-      </w:r>
-    </w:p>
-    <w:p>
-      <w:pPr>
-        <w:pStyle w:val="BodyTextIndent3"/>
-        <w:ind w:left="2880" w:firstLine="0"/>
-        <w:jc w:val="left"/>
-      </w:pPr>
-      <w:r>
-        <w:rPr>
-          <w:bCs w:val="0"/>
-          <w:iCs w:val="0"/>
-          <w:sz w:val="24"/>
-        </w:rPr>
-        <w:tab/>
-        <w:t xml:space="preserve">- Biểu đồ tuần tự </w:t>
-      </w:r>
-      <w:r>
-        <w:rPr>
-          <w:bCs w:val="0"/>
-          <w:iCs w:val="0"/>
-          <w:sz w:val="24"/>
-        </w:rPr>
-        <w:t>chi ti</w:t>
-      </w:r>
-      <w:r>
-        <w:t>ết</w:t>
-      </w:r>
-    </w:p>
-    <w:p>
-      <w:pPr>
-        <w:pStyle w:val="BodyTextIndent3"/>
-        <w:ind w:firstLine="0"/>
-        <w:jc w:val="left"/>
-        <w:rPr>
-          <w:b/>
-          <w:bCs w:val="0"/>
-          <w:iCs w:val="0"/>
-          <w:sz w:val="32"/>
-          <w:szCs w:val="32"/>
-        </w:rPr>
-      </w:pPr>
-    </w:p>
-    <w:p>
-      <w:pPr>
-        <w:pStyle w:val="BodyTextIndent3"/>
-        <w:ind w:left="540" w:firstLine="0"/>
-        <w:jc w:val="left"/>
-        <w:rPr>
-          <w:b/>
-          <w:bCs w:val="0"/>
-          <w:iCs w:val="0"/>
-          <w:sz w:val="28"/>
-          <w:szCs w:val="28"/>
-        </w:rPr>
-      </w:pPr>
-    </w:p>
-    <w:p>
-      <w:pPr>
-        <w:pStyle w:val="BodyTextIndent3"/>
-        <w:ind w:left="540" w:firstLine="0"/>
-        <w:jc w:val="left"/>
-        <w:rPr>
-          <w:b/>
-          <w:bCs w:val="0"/>
-          <w:iCs w:val="0"/>
-          <w:sz w:val="28"/>
-          <w:szCs w:val="28"/>
-        </w:rPr>
-      </w:pPr>
-    </w:p>
-    <w:p>
-      <w:pPr>
-        <w:pStyle w:val="BodyTextIndent3"/>
-        <w:ind w:left="540" w:firstLine="0"/>
-        <w:jc w:val="left"/>
-        <w:rPr>
-          <w:b/>
-          <w:bCs w:val="0"/>
-          <w:iCs w:val="0"/>
-          <w:sz w:val="28"/>
-          <w:szCs w:val="28"/>
-        </w:rPr>
-      </w:pPr>
-    </w:p>
-    <w:p>
-      <w:pPr>
-        <w:pStyle w:val="BodyTextIndent3"/>
-        <w:ind w:left="540" w:firstLine="0"/>
-        <w:jc w:val="left"/>
-        <w:rPr>
-          <w:b/>
-          <w:bCs w:val="0"/>
-          <w:iCs w:val="0"/>
-          <w:sz w:val="28"/>
-          <w:szCs w:val="28"/>
-        </w:rPr>
-      </w:pPr>
-    </w:p>
-    <w:p>
-      <w:pPr>
-        <w:pStyle w:val="BodyTextIndent3"/>
-        <w:ind w:left="540" w:firstLine="0"/>
-        <w:jc w:val="left"/>
-        <w:rPr>
-          <w:b/>
-          <w:bCs w:val="0"/>
-          <w:iCs w:val="0"/>
-          <w:sz w:val="28"/>
-          <w:szCs w:val="28"/>
-        </w:rPr>
-      </w:pPr>
-    </w:p>
-    <w:p>
-      <w:pPr>
-        <w:pStyle w:val="BodyTextIndent3"/>
-        <w:ind w:left="540" w:firstLine="0"/>
-        <w:jc w:val="left"/>
-        <w:rPr>
-          <w:b/>
-          <w:bCs w:val="0"/>
-          <w:iCs w:val="0"/>
-          <w:sz w:val="28"/>
-          <w:szCs w:val="28"/>
-        </w:rPr>
-      </w:pPr>
-    </w:p>
-    <w:p>
-      <w:pPr>
-        <w:pStyle w:val="BodyTextIndent3"/>
-        <w:ind w:left="540" w:firstLine="0"/>
-        <w:jc w:val="left"/>
-        <w:rPr>
-          <w:b/>
-          <w:bCs w:val="0"/>
-          <w:iCs w:val="0"/>
-          <w:sz w:val="28"/>
-          <w:szCs w:val="28"/>
-        </w:rPr>
-      </w:pPr>
-    </w:p>
-    <w:p>
-      <w:pPr>
-        <w:pStyle w:val="BodyTextIndent3"/>
-        <w:ind w:left="540" w:firstLine="0"/>
-        <w:jc w:val="left"/>
-        <w:rPr>
-          <w:b/>
-          <w:bCs w:val="0"/>
-          <w:iCs w:val="0"/>
-          <w:sz w:val="28"/>
-          <w:szCs w:val="28"/>
-        </w:rPr>
-      </w:pPr>
-    </w:p>
-    <w:p>
-      <w:pPr>
-        <w:pStyle w:val="BodyTextIndent3"/>
-        <w:ind w:left="540" w:firstLine="0"/>
-        <w:jc w:val="left"/>
-        <w:rPr>
-          <w:b/>
-          <w:bCs w:val="0"/>
-          <w:iCs w:val="0"/>
-          <w:sz w:val="28"/>
-          <w:szCs w:val="28"/>
-        </w:rPr>
-      </w:pPr>
-    </w:p>
-    <w:p>
-      <w:pPr>
-        <w:pStyle w:val="BodyTextIndent3"/>
-        <w:ind w:left="540" w:firstLine="0"/>
-        <w:jc w:val="left"/>
-        <w:rPr>
-          <w:b/>
-          <w:bCs w:val="0"/>
-          <w:iCs w:val="0"/>
-          <w:sz w:val="28"/>
-          <w:szCs w:val="28"/>
-        </w:rPr>
-      </w:pPr>
-      <w:r>
-        <w:rPr>
-          <w:b/>
-          <w:bCs w:val="0"/>
-          <w:iCs w:val="0"/>
-          <w:sz w:val="28"/>
-          <w:szCs w:val="28"/>
-        </w:rPr>
-        <w:t xml:space="preserve"> </w:t>
-      </w:r>
-      <w:r>
-        <w:rPr>
-          <w:b/>
-          <w:bCs w:val="0"/>
-          <w:iCs w:val="0"/>
-          <w:sz w:val="28"/>
-          <w:szCs w:val="28"/>
-        </w:rPr>
-        <w:t>Mô hình ca sử dụng cho thuê nhà đất</w:t>
-      </w:r>
-    </w:p>
-    <w:p>
-      <w:pPr>
-        <w:pStyle w:val="BodyTextIndent3"/>
-        <w:ind w:firstLine="0"/>
-        <w:jc w:val="left"/>
-        <w:rPr>
-          <w:b/>
-          <w:bCs w:val="0"/>
-          <w:iCs w:val="0"/>
-          <w:sz w:val="28"/>
-          <w:szCs w:val="28"/>
-        </w:rPr>
-      </w:pPr>
       <w:r>
         <w:rPr>
           <w:b/>
@@ -1948,7 +387,6 @@
           <w:sz w:val="28"/>
           <w:szCs w:val="28"/>
         </w:rPr>
-        <w:lastRenderedPageBreak/>
         <w:drawing>
           <wp:inline distT="0" distB="0" distL="0" distR="0">
             <wp:extent cx="6419850" cy="7200900"/>
@@ -2053,7 +491,6 @@
           <w:sz w:val="28"/>
           <w:szCs w:val="28"/>
         </w:rPr>
-        <w:lastRenderedPageBreak/>
         <w:drawing>
           <wp:inline distT="0" distB="0" distL="0" distR="0">
             <wp:extent cx="5943600" cy="7019925"/>
@@ -2177,7 +614,6 @@
           <w:sz w:val="24"/>
           <w:szCs w:val="24"/>
         </w:rPr>
-        <w:lastRenderedPageBreak/>
         <w:t>Thực thể: nha_dat.</w:t>
       </w:r>
     </w:p>
@@ -3073,6 +1509,7 @@
           <w:sz w:val="24"/>
           <w:szCs w:val="24"/>
         </w:rPr>
+        <w:lastRenderedPageBreak/>
         <w:t xml:space="preserve">Thuộc </w:t>
       </w:r>
       <w:proofErr w:type="gramStart"/>
@@ -3170,7 +1607,6 @@
           <w:sz w:val="24"/>
           <w:szCs w:val="24"/>
         </w:rPr>
-        <w:lastRenderedPageBreak/>
         <w:t xml:space="preserve">Thuộc </w:t>
       </w:r>
       <w:proofErr w:type="gramStart"/>
@@ -4072,6 +2508,7 @@
           <w:sz w:val="24"/>
           <w:szCs w:val="24"/>
         </w:rPr>
+        <w:lastRenderedPageBreak/>
         <w:t>que_quan (</w:t>
       </w:r>
       <w:r>
@@ -4224,7 +2661,6 @@
           <w:sz w:val="24"/>
           <w:szCs w:val="24"/>
         </w:rPr>
-        <w:lastRenderedPageBreak/>
         <w:t>chu_nha (</w:t>
       </w:r>
       <w:r>
@@ -4454,27 +2890,14 @@
         <w:t xml:space="preserve">, </w:t>
       </w:r>
       <w:proofErr w:type="gramStart"/>
-      <w:smartTag w:uri="urn:schemas-microsoft-com:office:smarttags" w:element="place">
-        <w:smartTag w:uri="urn:schemas-microsoft-com:office:smarttags" w:element="State">
-          <w:r>
-            <w:rPr>
-              <w:bCs w:val="0"/>
-              <w:iCs w:val="0"/>
-              <w:sz w:val="24"/>
-              <w:szCs w:val="24"/>
-            </w:rPr>
-            <w:t>TenN</w:t>
-          </w:r>
-        </w:smartTag>
-      </w:smartTag>
-      <w:r>
-        <w:rPr>
-          <w:bCs w:val="0"/>
-          <w:iCs w:val="0"/>
-          <w:sz w:val="24"/>
-          <w:szCs w:val="24"/>
-        </w:rPr>
-        <w:t>V ,</w:t>
+      <w:r>
+        <w:rPr>
+          <w:bCs w:val="0"/>
+          <w:iCs w:val="0"/>
+          <w:sz w:val="24"/>
+          <w:szCs w:val="24"/>
+        </w:rPr>
+        <w:t>TenNV ,</w:t>
       </w:r>
       <w:proofErr w:type="gramEnd"/>
       <w:r>
@@ -5101,6 +3524,7 @@
           <w:iCs w:val="0"/>
           <w:sz w:val="24"/>
         </w:rPr>
+        <w:lastRenderedPageBreak/>
         <w:t xml:space="preserve">Email phải ràng buộc </w:t>
       </w:r>
       <w:proofErr w:type="gramStart"/>
@@ -5147,7 +3571,6 @@
           <w:iCs w:val="0"/>
           <w:sz w:val="24"/>
         </w:rPr>
-        <w:lastRenderedPageBreak/>
         <w:t>NgayKi phải nhỏ hơn hoặc bằng TimeBD, nhỏ hơn TimeKT. TimeBD phải nhỏ hơn TimeKT.</w:t>
       </w:r>
     </w:p>
@@ -6915,6 +5338,7 @@
                 <w:sz w:val="24"/>
                 <w:szCs w:val="24"/>
               </w:rPr>
+              <w:lastRenderedPageBreak/>
               <w:t>SoPNgu</w:t>
             </w:r>
           </w:p>
@@ -7060,7 +5484,6 @@
                 <w:sz w:val="24"/>
                 <w:szCs w:val="24"/>
               </w:rPr>
-              <w:lastRenderedPageBreak/>
               <w:t>TienThue</w:t>
             </w:r>
           </w:p>
@@ -9111,6 +7534,7 @@
                 <w:sz w:val="24"/>
                 <w:szCs w:val="24"/>
               </w:rPr>
+              <w:lastRenderedPageBreak/>
               <w:t>AnHien</w:t>
             </w:r>
           </w:p>
@@ -9139,17 +7563,7 @@
                 <w:sz w:val="24"/>
                 <w:szCs w:val="24"/>
               </w:rPr>
-              <w:t xml:space="preserve">Mặc định là 1, nếu những nhà đất nào có trong hợp </w:t>
-            </w:r>
-            <w:r>
-              <w:rPr>
-                <w:bCs w:val="0"/>
-                <w:iCs w:val="0"/>
-                <w:sz w:val="24"/>
-                <w:szCs w:val="24"/>
-              </w:rPr>
-              <w:lastRenderedPageBreak/>
-              <w:t>đồng có ẩn hiện là 1 thì không hiển thị lên website</w:t>
+              <w:t>Mặc định là 1, nếu những nhà đất nào có trong hợp đồng có ẩn hiện là 1 thì không hiển thị lên website</w:t>
             </w:r>
           </w:p>
         </w:tc>
@@ -9177,7 +7591,6 @@
                 <w:sz w:val="24"/>
                 <w:szCs w:val="24"/>
               </w:rPr>
-              <w:lastRenderedPageBreak/>
               <w:t>TYNINT</w:t>
             </w:r>
           </w:p>
@@ -9264,7 +7677,6 @@
                 <w:sz w:val="24"/>
                 <w:szCs w:val="24"/>
               </w:rPr>
-              <w:lastRenderedPageBreak/>
               <w:t>TimeBD</w:t>
             </w:r>
           </w:p>
@@ -10920,6 +9332,7 @@
                 <w:sz w:val="24"/>
                 <w:szCs w:val="24"/>
               </w:rPr>
+              <w:lastRenderedPageBreak/>
               <w:t>ID_QueQuan</w:t>
             </w:r>
           </w:p>
@@ -11090,17 +9503,7 @@
                 <w:sz w:val="24"/>
                 <w:szCs w:val="24"/>
               </w:rPr>
-              <w:t xml:space="preserve">Mã nghề nghiệp của người </w:t>
-            </w:r>
-            <w:r>
-              <w:rPr>
-                <w:bCs w:val="0"/>
-                <w:iCs w:val="0"/>
-                <w:sz w:val="24"/>
-                <w:szCs w:val="24"/>
-              </w:rPr>
-              <w:lastRenderedPageBreak/>
-              <w:t>thuê(kn)</w:t>
+              <w:t>Mã nghề nghiệp của người thuê(kn)</w:t>
             </w:r>
           </w:p>
         </w:tc>
@@ -11128,7 +9531,6 @@
                 <w:sz w:val="24"/>
                 <w:szCs w:val="24"/>
               </w:rPr>
-              <w:lastRenderedPageBreak/>
               <w:t>TYNINT</w:t>
             </w:r>
           </w:p>
@@ -11215,7 +9617,6 @@
                 <w:sz w:val="24"/>
                 <w:szCs w:val="24"/>
               </w:rPr>
-              <w:lastRenderedPageBreak/>
               <w:t>TenNguoiThue</w:t>
             </w:r>
           </w:p>
@@ -12675,6 +11076,7 @@
                 <w:sz w:val="24"/>
                 <w:szCs w:val="24"/>
               </w:rPr>
+              <w:lastRenderedPageBreak/>
               <w:t>SoDienThoai</w:t>
             </w:r>
           </w:p>
@@ -12817,7 +11219,6 @@
                 <w:sz w:val="24"/>
                 <w:szCs w:val="24"/>
               </w:rPr>
-              <w:lastRenderedPageBreak/>
               <w:t>GioiTinh</w:t>
             </w:r>
           </w:p>
@@ -14281,6 +12682,7 @@
                 <w:sz w:val="24"/>
                 <w:szCs w:val="24"/>
               </w:rPr>
+              <w:lastRenderedPageBreak/>
               <w:t>Tên thuộc tính</w:t>
             </w:r>
           </w:p>
@@ -14565,7 +12967,6 @@
                 <w:sz w:val="24"/>
                 <w:szCs w:val="24"/>
               </w:rPr>
-              <w:lastRenderedPageBreak/>
               <w:t>TenQueQuan</w:t>
             </w:r>
           </w:p>
@@ -16129,6 +14530,7 @@
                 <w:sz w:val="24"/>
                 <w:szCs w:val="24"/>
               </w:rPr>
+              <w:lastRenderedPageBreak/>
               <w:t>TacGia</w:t>
             </w:r>
           </w:p>
@@ -16404,7 +14806,6 @@
                 <w:sz w:val="24"/>
                 <w:szCs w:val="24"/>
               </w:rPr>
-              <w:lastRenderedPageBreak/>
               <w:t>TinHot</w:t>
             </w:r>
           </w:p>
@@ -17697,6 +16098,7 @@
                 <w:sz w:val="24"/>
                 <w:szCs w:val="24"/>
               </w:rPr>
+              <w:lastRenderedPageBreak/>
               <w:t>ID_Quan</w:t>
             </w:r>
           </w:p>
@@ -17867,17 +16269,7 @@
                 <w:sz w:val="24"/>
                 <w:szCs w:val="24"/>
               </w:rPr>
-              <w:t xml:space="preserve">Mã loại nhà mà khách hàng tìm </w:t>
-            </w:r>
-            <w:r>
-              <w:rPr>
-                <w:bCs w:val="0"/>
-                <w:iCs w:val="0"/>
-                <w:sz w:val="24"/>
-                <w:szCs w:val="24"/>
-              </w:rPr>
-              <w:lastRenderedPageBreak/>
-              <w:t>( khoá ngoại)</w:t>
+              <w:t>Mã loại nhà mà khách hàng tìm ( khoá ngoại)</w:t>
             </w:r>
           </w:p>
         </w:tc>
@@ -17905,7 +16297,6 @@
                 <w:sz w:val="24"/>
                 <w:szCs w:val="24"/>
               </w:rPr>
-              <w:lastRenderedPageBreak/>
               <w:t>TYNINT</w:t>
             </w:r>
           </w:p>
@@ -17992,7 +16383,6 @@
                 <w:sz w:val="24"/>
                 <w:szCs w:val="24"/>
               </w:rPr>
-              <w:lastRenderedPageBreak/>
               <w:t>GioiTinh</w:t>
             </w:r>
           </w:p>
@@ -19421,6 +17811,7 @@
                 <w:sz w:val="24"/>
                 <w:szCs w:val="24"/>
               </w:rPr>
+              <w:lastRenderedPageBreak/>
               <w:t>TenThanhVien</w:t>
             </w:r>
           </w:p>
@@ -19847,7 +18238,6 @@
                 <w:sz w:val="24"/>
                 <w:szCs w:val="24"/>
               </w:rPr>
-              <w:lastRenderedPageBreak/>
               <w:t>DiaChi</w:t>
             </w:r>
           </w:p>
@@ -21092,7 +19482,6 @@
           <w:sz w:val="28"/>
           <w:szCs w:val="28"/>
         </w:rPr>
-        <w:lastRenderedPageBreak/>
         <w:t>Mô hình ERD</w:t>
       </w:r>
     </w:p>

</xml_diff>

<commit_message>
update hoàn thành phần phân tích thiết kế hệ thống
</commit_message>
<xml_diff>
--- a/websitenhadat/phantichthietkehethong/phan tich thiet ke he thong website nha dat.docx
+++ b/websitenhadat/phantichthietkehethong/phan tich thiet ke he thong website nha dat.docx
@@ -29768,6 +29768,2279 @@
         </w:rPr>
         <w:tab/>
         <w:t>Không có</w:t>
+      </w:r>
+    </w:p>
+    <w:p>
+      <w:pPr>
+        <w:pStyle w:val="BodyTextIndent3"/>
+        <w:numPr>
+          <w:ilvl w:val="1"/>
+          <w:numId w:val="10"/>
+        </w:numPr>
+        <w:tabs>
+          <w:tab w:val="clear" w:pos="360"/>
+          <w:tab w:val="num" w:pos="1440"/>
+        </w:tabs>
+        <w:ind w:firstLine="180"/>
+        <w:jc w:val="left"/>
+        <w:rPr>
+          <w:bCs w:val="0"/>
+          <w:iCs w:val="0"/>
+          <w:sz w:val="28"/>
+          <w:szCs w:val="28"/>
+        </w:rPr>
+      </w:pPr>
+      <w:r>
+        <w:rPr>
+          <w:b/>
+          <w:bCs w:val="0"/>
+          <w:iCs w:val="0"/>
+          <w:sz w:val="28"/>
+          <w:szCs w:val="28"/>
+        </w:rPr>
+        <w:t>Mô hình tuần tự</w:t>
+      </w:r>
+    </w:p>
+    <w:p>
+      <w:pPr>
+        <w:pStyle w:val="BodyTextIndent3"/>
+        <w:numPr>
+          <w:ilvl w:val="2"/>
+          <w:numId w:val="10"/>
+        </w:numPr>
+        <w:ind w:firstLine="180"/>
+        <w:jc w:val="left"/>
+        <w:rPr>
+          <w:bCs w:val="0"/>
+          <w:iCs w:val="0"/>
+          <w:sz w:val="28"/>
+          <w:szCs w:val="28"/>
+        </w:rPr>
+      </w:pPr>
+      <w:r>
+        <w:rPr>
+          <w:b/>
+          <w:bCs w:val="0"/>
+          <w:iCs w:val="0"/>
+          <w:sz w:val="24"/>
+          <w:szCs w:val="24"/>
+        </w:rPr>
+        <w:t>Đăng kí</w:t>
+      </w:r>
+    </w:p>
+    <w:p>
+      <w:pPr>
+        <w:pStyle w:val="BodyTextIndent3"/>
+        <w:ind w:left="1260" w:firstLine="0"/>
+        <w:jc w:val="left"/>
+        <w:rPr>
+          <w:b/>
+          <w:bCs w:val="0"/>
+          <w:iCs w:val="0"/>
+          <w:sz w:val="24"/>
+          <w:szCs w:val="24"/>
+        </w:rPr>
+      </w:pPr>
+      <w:r>
+        <w:rPr>
+          <w:b/>
+          <w:bCs w:val="0"/>
+          <w:iCs w:val="0"/>
+          <w:noProof/>
+          <w:sz w:val="24"/>
+          <w:szCs w:val="24"/>
+        </w:rPr>
+        <w:lastRenderedPageBreak/>
+        <w:drawing>
+          <wp:inline distT="0" distB="0" distL="0" distR="0">
+            <wp:extent cx="4914900" cy="7277100"/>
+            <wp:effectExtent l="0" t="0" r="0" b="0"/>
+            <wp:docPr id="30" name="Picture 1"/>
+            <wp:cNvGraphicFramePr>
+              <a:graphicFrameLocks xmlns:a="http://schemas.openxmlformats.org/drawingml/2006/main" noChangeAspect="1"/>
+            </wp:cNvGraphicFramePr>
+            <a:graphic xmlns:a="http://schemas.openxmlformats.org/drawingml/2006/main">
+              <a:graphicData uri="http://schemas.openxmlformats.org/drawingml/2006/picture">
+                <pic:pic xmlns:pic="http://schemas.openxmlformats.org/drawingml/2006/picture">
+                  <pic:nvPicPr>
+                    <pic:cNvPr id="0" name="Picture 1"/>
+                    <pic:cNvPicPr>
+                      <a:picLocks noChangeAspect="1" noChangeArrowheads="1"/>
+                    </pic:cNvPicPr>
+                  </pic:nvPicPr>
+                  <pic:blipFill>
+                    <a:blip r:embed="rId15"/>
+                    <a:srcRect/>
+                    <a:stretch>
+                      <a:fillRect/>
+                    </a:stretch>
+                  </pic:blipFill>
+                  <pic:spPr bwMode="auto">
+                    <a:xfrm>
+                      <a:off x="0" y="0"/>
+                      <a:ext cx="4914900" cy="7277100"/>
+                    </a:xfrm>
+                    <a:prstGeom prst="rect">
+                      <a:avLst/>
+                    </a:prstGeom>
+                    <a:noFill/>
+                    <a:ln w="9525">
+                      <a:noFill/>
+                      <a:miter lim="800000"/>
+                      <a:headEnd/>
+                      <a:tailEnd/>
+                    </a:ln>
+                  </pic:spPr>
+                </pic:pic>
+              </a:graphicData>
+            </a:graphic>
+          </wp:inline>
+        </w:drawing>
+      </w:r>
+    </w:p>
+    <w:p>
+      <w:pPr>
+        <w:pStyle w:val="BodyTextIndent3"/>
+        <w:numPr>
+          <w:ilvl w:val="2"/>
+          <w:numId w:val="10"/>
+        </w:numPr>
+        <w:tabs>
+          <w:tab w:val="clear" w:pos="720"/>
+          <w:tab w:val="num" w:pos="900"/>
+        </w:tabs>
+        <w:ind w:left="900" w:firstLine="360"/>
+        <w:jc w:val="left"/>
+        <w:rPr>
+          <w:b/>
+          <w:bCs w:val="0"/>
+          <w:iCs w:val="0"/>
+          <w:sz w:val="24"/>
+          <w:szCs w:val="24"/>
+        </w:rPr>
+      </w:pPr>
+      <w:r>
+        <w:rPr>
+          <w:b/>
+          <w:bCs w:val="0"/>
+          <w:iCs w:val="0"/>
+          <w:sz w:val="24"/>
+          <w:szCs w:val="24"/>
+        </w:rPr>
+        <w:t>Đăng nhập</w:t>
+      </w:r>
+    </w:p>
+    <w:p>
+      <w:pPr>
+        <w:pStyle w:val="BodyTextIndent3"/>
+        <w:jc w:val="left"/>
+        <w:rPr>
+          <w:b/>
+          <w:bCs w:val="0"/>
+          <w:iCs w:val="0"/>
+          <w:sz w:val="24"/>
+          <w:szCs w:val="24"/>
+        </w:rPr>
+      </w:pPr>
+      <w:r>
+        <w:rPr>
+          <w:b/>
+          <w:bCs w:val="0"/>
+          <w:iCs w:val="0"/>
+          <w:noProof/>
+          <w:sz w:val="24"/>
+          <w:szCs w:val="24"/>
+        </w:rPr>
+        <w:lastRenderedPageBreak/>
+        <w:drawing>
+          <wp:inline distT="0" distB="0" distL="0" distR="0">
+            <wp:extent cx="5486400" cy="7086600"/>
+            <wp:effectExtent l="0" t="0" r="0" b="0"/>
+            <wp:docPr id="29" name="Picture 3"/>
+            <wp:cNvGraphicFramePr>
+              <a:graphicFrameLocks xmlns:a="http://schemas.openxmlformats.org/drawingml/2006/main" noChangeAspect="1"/>
+            </wp:cNvGraphicFramePr>
+            <a:graphic xmlns:a="http://schemas.openxmlformats.org/drawingml/2006/main">
+              <a:graphicData uri="http://schemas.openxmlformats.org/drawingml/2006/picture">
+                <pic:pic xmlns:pic="http://schemas.openxmlformats.org/drawingml/2006/picture">
+                  <pic:nvPicPr>
+                    <pic:cNvPr id="0" name="Picture 3"/>
+                    <pic:cNvPicPr>
+                      <a:picLocks noChangeAspect="1" noChangeArrowheads="1"/>
+                    </pic:cNvPicPr>
+                  </pic:nvPicPr>
+                  <pic:blipFill>
+                    <a:blip r:embed="rId16"/>
+                    <a:srcRect/>
+                    <a:stretch>
+                      <a:fillRect/>
+                    </a:stretch>
+                  </pic:blipFill>
+                  <pic:spPr bwMode="auto">
+                    <a:xfrm>
+                      <a:off x="0" y="0"/>
+                      <a:ext cx="5486400" cy="7086600"/>
+                    </a:xfrm>
+                    <a:prstGeom prst="rect">
+                      <a:avLst/>
+                    </a:prstGeom>
+                    <a:noFill/>
+                    <a:ln w="9525">
+                      <a:noFill/>
+                      <a:miter lim="800000"/>
+                      <a:headEnd/>
+                      <a:tailEnd/>
+                    </a:ln>
+                  </pic:spPr>
+                </pic:pic>
+              </a:graphicData>
+            </a:graphic>
+          </wp:inline>
+        </w:drawing>
+      </w:r>
+    </w:p>
+    <w:p>
+      <w:pPr>
+        <w:pStyle w:val="BodyTextIndent3"/>
+        <w:jc w:val="left"/>
+        <w:rPr>
+          <w:b/>
+          <w:bCs w:val="0"/>
+          <w:iCs w:val="0"/>
+          <w:sz w:val="24"/>
+          <w:szCs w:val="24"/>
+        </w:rPr>
+      </w:pPr>
+    </w:p>
+    <w:p>
+      <w:pPr>
+        <w:pStyle w:val="BodyTextIndent3"/>
+        <w:jc w:val="left"/>
+        <w:rPr>
+          <w:b/>
+          <w:bCs w:val="0"/>
+          <w:iCs w:val="0"/>
+          <w:sz w:val="24"/>
+          <w:szCs w:val="24"/>
+        </w:rPr>
+      </w:pPr>
+    </w:p>
+    <w:p>
+      <w:pPr>
+        <w:pStyle w:val="BodyTextIndent3"/>
+        <w:jc w:val="left"/>
+        <w:rPr>
+          <w:b/>
+          <w:bCs w:val="0"/>
+          <w:iCs w:val="0"/>
+          <w:sz w:val="24"/>
+          <w:szCs w:val="24"/>
+        </w:rPr>
+      </w:pPr>
+    </w:p>
+    <w:p>
+      <w:pPr>
+        <w:pStyle w:val="BodyTextIndent3"/>
+        <w:ind w:firstLine="0"/>
+        <w:jc w:val="left"/>
+        <w:rPr>
+          <w:b/>
+          <w:bCs w:val="0"/>
+          <w:iCs w:val="0"/>
+          <w:sz w:val="24"/>
+          <w:szCs w:val="24"/>
+        </w:rPr>
+      </w:pPr>
+    </w:p>
+    <w:p>
+      <w:pPr>
+        <w:pStyle w:val="BodyTextIndent3"/>
+        <w:numPr>
+          <w:ilvl w:val="2"/>
+          <w:numId w:val="10"/>
+        </w:numPr>
+        <w:ind w:firstLine="0"/>
+        <w:jc w:val="left"/>
+        <w:rPr>
+          <w:b/>
+          <w:bCs w:val="0"/>
+          <w:iCs w:val="0"/>
+          <w:sz w:val="28"/>
+          <w:szCs w:val="28"/>
+        </w:rPr>
+      </w:pPr>
+      <w:r>
+        <w:rPr>
+          <w:b/>
+          <w:bCs w:val="0"/>
+          <w:iCs w:val="0"/>
+          <w:sz w:val="24"/>
+          <w:szCs w:val="24"/>
+        </w:rPr>
+        <w:t xml:space="preserve">   </w:t>
+      </w:r>
+      <w:r>
+        <w:rPr>
+          <w:b/>
+          <w:bCs w:val="0"/>
+          <w:iCs w:val="0"/>
+          <w:sz w:val="24"/>
+          <w:szCs w:val="24"/>
+        </w:rPr>
+        <w:t>Đăng nhà</w:t>
+      </w:r>
+    </w:p>
+    <w:p>
+      <w:pPr>
+        <w:pStyle w:val="BodyTextIndent3"/>
+        <w:ind w:left="1260" w:hanging="1440"/>
+        <w:jc w:val="left"/>
+        <w:rPr>
+          <w:b/>
+          <w:bCs w:val="0"/>
+          <w:iCs w:val="0"/>
+          <w:sz w:val="28"/>
+          <w:szCs w:val="28"/>
+        </w:rPr>
+      </w:pPr>
+      <w:r>
+        <w:rPr>
+          <w:b/>
+          <w:bCs w:val="0"/>
+          <w:iCs w:val="0"/>
+          <w:noProof/>
+          <w:sz w:val="28"/>
+          <w:szCs w:val="28"/>
+        </w:rPr>
+        <w:lastRenderedPageBreak/>
+        <w:drawing>
+          <wp:inline distT="0" distB="0" distL="0" distR="0">
+            <wp:extent cx="6019800" cy="7658100"/>
+            <wp:effectExtent l="0" t="0" r="0" b="0"/>
+            <wp:docPr id="28" name="Picture 4"/>
+            <wp:cNvGraphicFramePr>
+              <a:graphicFrameLocks xmlns:a="http://schemas.openxmlformats.org/drawingml/2006/main" noChangeAspect="1"/>
+            </wp:cNvGraphicFramePr>
+            <a:graphic xmlns:a="http://schemas.openxmlformats.org/drawingml/2006/main">
+              <a:graphicData uri="http://schemas.openxmlformats.org/drawingml/2006/picture">
+                <pic:pic xmlns:pic="http://schemas.openxmlformats.org/drawingml/2006/picture">
+                  <pic:nvPicPr>
+                    <pic:cNvPr id="0" name="Picture 4"/>
+                    <pic:cNvPicPr>
+                      <a:picLocks noChangeAspect="1" noChangeArrowheads="1"/>
+                    </pic:cNvPicPr>
+                  </pic:nvPicPr>
+                  <pic:blipFill>
+                    <a:blip r:embed="rId17"/>
+                    <a:srcRect/>
+                    <a:stretch>
+                      <a:fillRect/>
+                    </a:stretch>
+                  </pic:blipFill>
+                  <pic:spPr bwMode="auto">
+                    <a:xfrm>
+                      <a:off x="0" y="0"/>
+                      <a:ext cx="6019800" cy="7658100"/>
+                    </a:xfrm>
+                    <a:prstGeom prst="rect">
+                      <a:avLst/>
+                    </a:prstGeom>
+                    <a:noFill/>
+                    <a:ln w="9525">
+                      <a:noFill/>
+                      <a:miter lim="800000"/>
+                      <a:headEnd/>
+                      <a:tailEnd/>
+                    </a:ln>
+                  </pic:spPr>
+                </pic:pic>
+              </a:graphicData>
+            </a:graphic>
+          </wp:inline>
+        </w:drawing>
+      </w:r>
+    </w:p>
+    <w:p>
+      <w:pPr>
+        <w:pStyle w:val="BodyTextIndent3"/>
+        <w:numPr>
+          <w:ilvl w:val="2"/>
+          <w:numId w:val="10"/>
+        </w:numPr>
+        <w:ind w:firstLine="0"/>
+        <w:jc w:val="left"/>
+        <w:rPr>
+          <w:b/>
+          <w:bCs w:val="0"/>
+          <w:iCs w:val="0"/>
+          <w:sz w:val="28"/>
+          <w:szCs w:val="28"/>
+        </w:rPr>
+      </w:pPr>
+      <w:r>
+        <w:rPr>
+          <w:b/>
+          <w:bCs w:val="0"/>
+          <w:iCs w:val="0"/>
+          <w:sz w:val="24"/>
+          <w:szCs w:val="24"/>
+        </w:rPr>
+        <w:t xml:space="preserve">   Gửi thông tin yêu cầu nhà đất</w:t>
+      </w:r>
+    </w:p>
+    <w:p>
+      <w:pPr>
+        <w:pStyle w:val="BodyTextIndent3"/>
+        <w:ind w:firstLine="0"/>
+        <w:jc w:val="left"/>
+        <w:rPr>
+          <w:b/>
+          <w:bCs w:val="0"/>
+          <w:iCs w:val="0"/>
+          <w:sz w:val="28"/>
+          <w:szCs w:val="28"/>
+        </w:rPr>
+      </w:pPr>
+      <w:r>
+        <w:rPr>
+          <w:b/>
+          <w:bCs w:val="0"/>
+          <w:iCs w:val="0"/>
+          <w:noProof/>
+          <w:sz w:val="28"/>
+          <w:szCs w:val="28"/>
+        </w:rPr>
+        <w:lastRenderedPageBreak/>
+        <w:drawing>
+          <wp:inline distT="0" distB="0" distL="0" distR="0">
+            <wp:extent cx="6172200" cy="7543800"/>
+            <wp:effectExtent l="0" t="0" r="0" b="0"/>
+            <wp:docPr id="27" name="Picture 5"/>
+            <wp:cNvGraphicFramePr>
+              <a:graphicFrameLocks xmlns:a="http://schemas.openxmlformats.org/drawingml/2006/main" noChangeAspect="1"/>
+            </wp:cNvGraphicFramePr>
+            <a:graphic xmlns:a="http://schemas.openxmlformats.org/drawingml/2006/main">
+              <a:graphicData uri="http://schemas.openxmlformats.org/drawingml/2006/picture">
+                <pic:pic xmlns:pic="http://schemas.openxmlformats.org/drawingml/2006/picture">
+                  <pic:nvPicPr>
+                    <pic:cNvPr id="0" name="Picture 5"/>
+                    <pic:cNvPicPr>
+                      <a:picLocks noChangeAspect="1" noChangeArrowheads="1"/>
+                    </pic:cNvPicPr>
+                  </pic:nvPicPr>
+                  <pic:blipFill>
+                    <a:blip r:embed="rId18"/>
+                    <a:srcRect/>
+                    <a:stretch>
+                      <a:fillRect/>
+                    </a:stretch>
+                  </pic:blipFill>
+                  <pic:spPr bwMode="auto">
+                    <a:xfrm>
+                      <a:off x="0" y="0"/>
+                      <a:ext cx="6172200" cy="7543800"/>
+                    </a:xfrm>
+                    <a:prstGeom prst="rect">
+                      <a:avLst/>
+                    </a:prstGeom>
+                    <a:noFill/>
+                    <a:ln w="9525">
+                      <a:noFill/>
+                      <a:miter lim="800000"/>
+                      <a:headEnd/>
+                      <a:tailEnd/>
+                    </a:ln>
+                  </pic:spPr>
+                </pic:pic>
+              </a:graphicData>
+            </a:graphic>
+          </wp:inline>
+        </w:drawing>
+      </w:r>
+    </w:p>
+    <w:p>
+      <w:pPr>
+        <w:pStyle w:val="BodyTextIndent3"/>
+        <w:numPr>
+          <w:ilvl w:val="2"/>
+          <w:numId w:val="10"/>
+        </w:numPr>
+        <w:ind w:firstLine="0"/>
+        <w:jc w:val="left"/>
+        <w:rPr>
+          <w:b/>
+          <w:bCs w:val="0"/>
+          <w:iCs w:val="0"/>
+          <w:sz w:val="28"/>
+          <w:szCs w:val="28"/>
+        </w:rPr>
+      </w:pPr>
+      <w:r>
+        <w:rPr>
+          <w:b/>
+          <w:bCs w:val="0"/>
+          <w:iCs w:val="0"/>
+          <w:sz w:val="24"/>
+          <w:szCs w:val="24"/>
+        </w:rPr>
+        <w:t xml:space="preserve">   Tìm kiếm nhà đất</w:t>
+      </w:r>
+    </w:p>
+    <w:p>
+      <w:pPr>
+        <w:pStyle w:val="BodyTextIndent3"/>
+        <w:ind w:firstLine="0"/>
+        <w:jc w:val="left"/>
+        <w:rPr>
+          <w:b/>
+          <w:bCs w:val="0"/>
+          <w:iCs w:val="0"/>
+          <w:sz w:val="28"/>
+          <w:szCs w:val="28"/>
+        </w:rPr>
+      </w:pPr>
+      <w:r>
+        <w:rPr>
+          <w:b/>
+          <w:bCs w:val="0"/>
+          <w:iCs w:val="0"/>
+          <w:noProof/>
+          <w:sz w:val="28"/>
+          <w:szCs w:val="28"/>
+        </w:rPr>
+        <w:lastRenderedPageBreak/>
+        <w:drawing>
+          <wp:inline distT="0" distB="0" distL="0" distR="0">
+            <wp:extent cx="6172200" cy="7781925"/>
+            <wp:effectExtent l="0" t="0" r="0" b="0"/>
+            <wp:docPr id="26" name="Picture 6"/>
+            <wp:cNvGraphicFramePr>
+              <a:graphicFrameLocks xmlns:a="http://schemas.openxmlformats.org/drawingml/2006/main" noChangeAspect="1"/>
+            </wp:cNvGraphicFramePr>
+            <a:graphic xmlns:a="http://schemas.openxmlformats.org/drawingml/2006/main">
+              <a:graphicData uri="http://schemas.openxmlformats.org/drawingml/2006/picture">
+                <pic:pic xmlns:pic="http://schemas.openxmlformats.org/drawingml/2006/picture">
+                  <pic:nvPicPr>
+                    <pic:cNvPr id="0" name="Picture 6"/>
+                    <pic:cNvPicPr>
+                      <a:picLocks noChangeAspect="1" noChangeArrowheads="1"/>
+                    </pic:cNvPicPr>
+                  </pic:nvPicPr>
+                  <pic:blipFill>
+                    <a:blip r:embed="rId19"/>
+                    <a:srcRect/>
+                    <a:stretch>
+                      <a:fillRect/>
+                    </a:stretch>
+                  </pic:blipFill>
+                  <pic:spPr bwMode="auto">
+                    <a:xfrm>
+                      <a:off x="0" y="0"/>
+                      <a:ext cx="6172200" cy="7781925"/>
+                    </a:xfrm>
+                    <a:prstGeom prst="rect">
+                      <a:avLst/>
+                    </a:prstGeom>
+                    <a:noFill/>
+                    <a:ln w="9525">
+                      <a:noFill/>
+                      <a:miter lim="800000"/>
+                      <a:headEnd/>
+                      <a:tailEnd/>
+                    </a:ln>
+                  </pic:spPr>
+                </pic:pic>
+              </a:graphicData>
+            </a:graphic>
+          </wp:inline>
+        </w:drawing>
+      </w:r>
+    </w:p>
+    <w:p>
+      <w:pPr>
+        <w:pStyle w:val="BodyTextIndent3"/>
+        <w:numPr>
+          <w:ilvl w:val="2"/>
+          <w:numId w:val="10"/>
+        </w:numPr>
+        <w:ind w:firstLine="0"/>
+        <w:jc w:val="left"/>
+        <w:rPr>
+          <w:b/>
+          <w:bCs w:val="0"/>
+          <w:iCs w:val="0"/>
+          <w:sz w:val="28"/>
+          <w:szCs w:val="28"/>
+        </w:rPr>
+      </w:pPr>
+      <w:r>
+        <w:rPr>
+          <w:b/>
+          <w:bCs w:val="0"/>
+          <w:iCs w:val="0"/>
+          <w:sz w:val="24"/>
+          <w:szCs w:val="24"/>
+        </w:rPr>
+        <w:t xml:space="preserve">   Lập hợp đồng</w:t>
+      </w:r>
+    </w:p>
+    <w:p>
+      <w:pPr>
+        <w:pStyle w:val="BodyTextIndent3"/>
+        <w:ind w:firstLine="0"/>
+        <w:jc w:val="left"/>
+        <w:rPr>
+          <w:b/>
+          <w:bCs w:val="0"/>
+          <w:iCs w:val="0"/>
+          <w:sz w:val="28"/>
+          <w:szCs w:val="28"/>
+        </w:rPr>
+      </w:pPr>
+      <w:r>
+        <w:rPr>
+          <w:b/>
+          <w:bCs w:val="0"/>
+          <w:iCs w:val="0"/>
+          <w:noProof/>
+          <w:sz w:val="28"/>
+          <w:szCs w:val="28"/>
+        </w:rPr>
+        <w:lastRenderedPageBreak/>
+        <w:drawing>
+          <wp:inline distT="0" distB="0" distL="0" distR="0">
+            <wp:extent cx="6172200" cy="7324725"/>
+            <wp:effectExtent l="0" t="0" r="0" b="0"/>
+            <wp:docPr id="25" name="Picture 7"/>
+            <wp:cNvGraphicFramePr>
+              <a:graphicFrameLocks xmlns:a="http://schemas.openxmlformats.org/drawingml/2006/main" noChangeAspect="1"/>
+            </wp:cNvGraphicFramePr>
+            <a:graphic xmlns:a="http://schemas.openxmlformats.org/drawingml/2006/main">
+              <a:graphicData uri="http://schemas.openxmlformats.org/drawingml/2006/picture">
+                <pic:pic xmlns:pic="http://schemas.openxmlformats.org/drawingml/2006/picture">
+                  <pic:nvPicPr>
+                    <pic:cNvPr id="0" name="Picture 7"/>
+                    <pic:cNvPicPr>
+                      <a:picLocks noChangeAspect="1" noChangeArrowheads="1"/>
+                    </pic:cNvPicPr>
+                  </pic:nvPicPr>
+                  <pic:blipFill>
+                    <a:blip r:embed="rId20"/>
+                    <a:srcRect/>
+                    <a:stretch>
+                      <a:fillRect/>
+                    </a:stretch>
+                  </pic:blipFill>
+                  <pic:spPr bwMode="auto">
+                    <a:xfrm>
+                      <a:off x="0" y="0"/>
+                      <a:ext cx="6172200" cy="7324725"/>
+                    </a:xfrm>
+                    <a:prstGeom prst="rect">
+                      <a:avLst/>
+                    </a:prstGeom>
+                    <a:noFill/>
+                    <a:ln w="9525">
+                      <a:noFill/>
+                      <a:miter lim="800000"/>
+                      <a:headEnd/>
+                      <a:tailEnd/>
+                    </a:ln>
+                  </pic:spPr>
+                </pic:pic>
+              </a:graphicData>
+            </a:graphic>
+          </wp:inline>
+        </w:drawing>
+      </w:r>
+    </w:p>
+    <w:p>
+      <w:pPr>
+        <w:pStyle w:val="BodyTextIndent3"/>
+        <w:ind w:firstLine="0"/>
+        <w:jc w:val="left"/>
+        <w:rPr>
+          <w:b/>
+          <w:bCs w:val="0"/>
+          <w:iCs w:val="0"/>
+          <w:sz w:val="28"/>
+          <w:szCs w:val="28"/>
+        </w:rPr>
+      </w:pPr>
+    </w:p>
+    <w:p>
+      <w:pPr>
+        <w:pStyle w:val="BodyTextIndent3"/>
+        <w:numPr>
+          <w:ilvl w:val="2"/>
+          <w:numId w:val="10"/>
+        </w:numPr>
+        <w:ind w:firstLine="0"/>
+        <w:jc w:val="left"/>
+        <w:rPr>
+          <w:b/>
+          <w:bCs w:val="0"/>
+          <w:iCs w:val="0"/>
+          <w:sz w:val="28"/>
+          <w:szCs w:val="28"/>
+        </w:rPr>
+      </w:pPr>
+      <w:r>
+        <w:rPr>
+          <w:b/>
+          <w:bCs w:val="0"/>
+          <w:iCs w:val="0"/>
+          <w:sz w:val="24"/>
+          <w:szCs w:val="24"/>
+        </w:rPr>
+        <w:t xml:space="preserve">  Báo cáo định kỳ</w:t>
+      </w:r>
+    </w:p>
+    <w:p>
+      <w:pPr>
+        <w:pStyle w:val="BodyTextIndent3"/>
+        <w:tabs>
+          <w:tab w:val="left" w:pos="5220"/>
+        </w:tabs>
+        <w:ind w:left="1260" w:hanging="1260"/>
+        <w:jc w:val="left"/>
+        <w:rPr>
+          <w:b/>
+          <w:bCs w:val="0"/>
+          <w:iCs w:val="0"/>
+          <w:sz w:val="28"/>
+          <w:szCs w:val="28"/>
+        </w:rPr>
+      </w:pPr>
+      <w:r>
+        <w:rPr>
+          <w:b/>
+          <w:bCs w:val="0"/>
+          <w:iCs w:val="0"/>
+          <w:noProof/>
+          <w:sz w:val="28"/>
+          <w:szCs w:val="28"/>
+        </w:rPr>
+        <w:lastRenderedPageBreak/>
+        <w:drawing>
+          <wp:inline distT="0" distB="0" distL="0" distR="0">
+            <wp:extent cx="6286500" cy="6867525"/>
+            <wp:effectExtent l="0" t="0" r="0" b="0"/>
+            <wp:docPr id="24" name="Picture 8"/>
+            <wp:cNvGraphicFramePr>
+              <a:graphicFrameLocks xmlns:a="http://schemas.openxmlformats.org/drawingml/2006/main" noChangeAspect="1"/>
+            </wp:cNvGraphicFramePr>
+            <a:graphic xmlns:a="http://schemas.openxmlformats.org/drawingml/2006/main">
+              <a:graphicData uri="http://schemas.openxmlformats.org/drawingml/2006/picture">
+                <pic:pic xmlns:pic="http://schemas.openxmlformats.org/drawingml/2006/picture">
+                  <pic:nvPicPr>
+                    <pic:cNvPr id="0" name="Picture 8"/>
+                    <pic:cNvPicPr>
+                      <a:picLocks noChangeAspect="1" noChangeArrowheads="1"/>
+                    </pic:cNvPicPr>
+                  </pic:nvPicPr>
+                  <pic:blipFill>
+                    <a:blip r:embed="rId21"/>
+                    <a:srcRect/>
+                    <a:stretch>
+                      <a:fillRect/>
+                    </a:stretch>
+                  </pic:blipFill>
+                  <pic:spPr bwMode="auto">
+                    <a:xfrm>
+                      <a:off x="0" y="0"/>
+                      <a:ext cx="6286500" cy="6867525"/>
+                    </a:xfrm>
+                    <a:prstGeom prst="rect">
+                      <a:avLst/>
+                    </a:prstGeom>
+                    <a:noFill/>
+                    <a:ln w="9525">
+                      <a:noFill/>
+                      <a:miter lim="800000"/>
+                      <a:headEnd/>
+                      <a:tailEnd/>
+                    </a:ln>
+                  </pic:spPr>
+                </pic:pic>
+              </a:graphicData>
+            </a:graphic>
+          </wp:inline>
+        </w:drawing>
+      </w:r>
+    </w:p>
+    <w:p>
+      <w:pPr>
+        <w:pStyle w:val="BodyTextIndent3"/>
+        <w:ind w:left="1260" w:firstLine="0"/>
+        <w:jc w:val="left"/>
+        <w:rPr>
+          <w:b/>
+          <w:bCs w:val="0"/>
+          <w:iCs w:val="0"/>
+          <w:sz w:val="28"/>
+          <w:szCs w:val="28"/>
+        </w:rPr>
+      </w:pPr>
+    </w:p>
+    <w:p>
+      <w:pPr>
+        <w:pStyle w:val="BodyTextIndent3"/>
+        <w:ind w:left="1260" w:firstLine="0"/>
+        <w:jc w:val="left"/>
+        <w:rPr>
+          <w:b/>
+          <w:bCs w:val="0"/>
+          <w:iCs w:val="0"/>
+          <w:sz w:val="28"/>
+          <w:szCs w:val="28"/>
+        </w:rPr>
+      </w:pPr>
+    </w:p>
+    <w:p>
+      <w:pPr>
+        <w:pStyle w:val="BodyTextIndent3"/>
+        <w:numPr>
+          <w:ilvl w:val="2"/>
+          <w:numId w:val="10"/>
+        </w:numPr>
+        <w:ind w:firstLine="0"/>
+        <w:jc w:val="left"/>
+        <w:rPr>
+          <w:b/>
+          <w:bCs w:val="0"/>
+          <w:iCs w:val="0"/>
+          <w:sz w:val="28"/>
+          <w:szCs w:val="28"/>
+        </w:rPr>
+      </w:pPr>
+      <w:r>
+        <w:rPr>
+          <w:b/>
+          <w:bCs w:val="0"/>
+          <w:iCs w:val="0"/>
+          <w:sz w:val="24"/>
+          <w:szCs w:val="24"/>
+        </w:rPr>
+        <w:t xml:space="preserve">   Câp nhật nhà đất</w:t>
+      </w:r>
+    </w:p>
+    <w:p>
+      <w:pPr>
+        <w:pStyle w:val="BodyTextIndent3"/>
+        <w:ind w:left="1260" w:firstLine="0"/>
+        <w:jc w:val="left"/>
+        <w:rPr>
+          <w:b/>
+          <w:bCs w:val="0"/>
+          <w:iCs w:val="0"/>
+          <w:sz w:val="28"/>
+          <w:szCs w:val="28"/>
+        </w:rPr>
+      </w:pPr>
+      <w:r>
+        <w:rPr>
+          <w:b/>
+          <w:bCs w:val="0"/>
+          <w:iCs w:val="0"/>
+          <w:noProof/>
+          <w:sz w:val="28"/>
+          <w:szCs w:val="28"/>
+        </w:rPr>
+        <w:lastRenderedPageBreak/>
+        <w:drawing>
+          <wp:inline distT="0" distB="0" distL="0" distR="0">
+            <wp:extent cx="5715000" cy="7600950"/>
+            <wp:effectExtent l="0" t="0" r="0" b="0"/>
+            <wp:docPr id="23" name="Picture 9"/>
+            <wp:cNvGraphicFramePr>
+              <a:graphicFrameLocks xmlns:a="http://schemas.openxmlformats.org/drawingml/2006/main" noChangeAspect="1"/>
+            </wp:cNvGraphicFramePr>
+            <a:graphic xmlns:a="http://schemas.openxmlformats.org/drawingml/2006/main">
+              <a:graphicData uri="http://schemas.openxmlformats.org/drawingml/2006/picture">
+                <pic:pic xmlns:pic="http://schemas.openxmlformats.org/drawingml/2006/picture">
+                  <pic:nvPicPr>
+                    <pic:cNvPr id="0" name="Picture 9"/>
+                    <pic:cNvPicPr>
+                      <a:picLocks noChangeAspect="1" noChangeArrowheads="1"/>
+                    </pic:cNvPicPr>
+                  </pic:nvPicPr>
+                  <pic:blipFill>
+                    <a:blip r:embed="rId22"/>
+                    <a:srcRect/>
+                    <a:stretch>
+                      <a:fillRect/>
+                    </a:stretch>
+                  </pic:blipFill>
+                  <pic:spPr bwMode="auto">
+                    <a:xfrm>
+                      <a:off x="0" y="0"/>
+                      <a:ext cx="5715000" cy="7600950"/>
+                    </a:xfrm>
+                    <a:prstGeom prst="rect">
+                      <a:avLst/>
+                    </a:prstGeom>
+                    <a:noFill/>
+                    <a:ln w="9525">
+                      <a:noFill/>
+                      <a:miter lim="800000"/>
+                      <a:headEnd/>
+                      <a:tailEnd/>
+                    </a:ln>
+                  </pic:spPr>
+                </pic:pic>
+              </a:graphicData>
+            </a:graphic>
+          </wp:inline>
+        </w:drawing>
+      </w:r>
+    </w:p>
+    <w:p>
+      <w:pPr>
+        <w:pStyle w:val="BodyTextIndent3"/>
+        <w:numPr>
+          <w:ilvl w:val="2"/>
+          <w:numId w:val="10"/>
+        </w:numPr>
+        <w:ind w:firstLine="0"/>
+        <w:jc w:val="left"/>
+        <w:rPr>
+          <w:b/>
+          <w:bCs w:val="0"/>
+          <w:iCs w:val="0"/>
+          <w:sz w:val="28"/>
+          <w:szCs w:val="28"/>
+        </w:rPr>
+      </w:pPr>
+      <w:r>
+        <w:rPr>
+          <w:b/>
+          <w:bCs w:val="0"/>
+          <w:iCs w:val="0"/>
+          <w:sz w:val="24"/>
+          <w:szCs w:val="24"/>
+        </w:rPr>
+        <w:t xml:space="preserve">   Sửa nhà đất</w:t>
+      </w:r>
+    </w:p>
+    <w:p>
+      <w:pPr>
+        <w:pStyle w:val="BodyTextIndent3"/>
+        <w:ind w:left="1440" w:firstLine="0"/>
+        <w:jc w:val="left"/>
+        <w:rPr>
+          <w:b/>
+          <w:bCs w:val="0"/>
+          <w:iCs w:val="0"/>
+          <w:sz w:val="28"/>
+          <w:szCs w:val="28"/>
+        </w:rPr>
+      </w:pPr>
+    </w:p>
+    <w:p>
+      <w:pPr>
+        <w:pStyle w:val="BodyTextIndent3"/>
+        <w:ind w:left="1260" w:firstLine="0"/>
+        <w:jc w:val="left"/>
+        <w:rPr>
+          <w:b/>
+          <w:bCs w:val="0"/>
+          <w:iCs w:val="0"/>
+          <w:sz w:val="28"/>
+          <w:szCs w:val="28"/>
+        </w:rPr>
+      </w:pPr>
+      <w:r>
+        <w:rPr>
+          <w:b/>
+          <w:bCs w:val="0"/>
+          <w:iCs w:val="0"/>
+          <w:noProof/>
+          <w:sz w:val="28"/>
+          <w:szCs w:val="28"/>
+        </w:rPr>
+        <w:drawing>
+          <wp:inline distT="0" distB="0" distL="0" distR="0">
+            <wp:extent cx="5476875" cy="3324225"/>
+            <wp:effectExtent l="0" t="0" r="0" b="0"/>
+            <wp:docPr id="22" name="Picture 10"/>
+            <wp:cNvGraphicFramePr>
+              <a:graphicFrameLocks xmlns:a="http://schemas.openxmlformats.org/drawingml/2006/main" noChangeAspect="1"/>
+            </wp:cNvGraphicFramePr>
+            <a:graphic xmlns:a="http://schemas.openxmlformats.org/drawingml/2006/main">
+              <a:graphicData uri="http://schemas.openxmlformats.org/drawingml/2006/picture">
+                <pic:pic xmlns:pic="http://schemas.openxmlformats.org/drawingml/2006/picture">
+                  <pic:nvPicPr>
+                    <pic:cNvPr id="0" name="Picture 10"/>
+                    <pic:cNvPicPr>
+                      <a:picLocks noChangeAspect="1" noChangeArrowheads="1"/>
+                    </pic:cNvPicPr>
+                  </pic:nvPicPr>
+                  <pic:blipFill>
+                    <a:blip r:embed="rId23"/>
+                    <a:srcRect/>
+                    <a:stretch>
+                      <a:fillRect/>
+                    </a:stretch>
+                  </pic:blipFill>
+                  <pic:spPr bwMode="auto">
+                    <a:xfrm>
+                      <a:off x="0" y="0"/>
+                      <a:ext cx="5476875" cy="3324225"/>
+                    </a:xfrm>
+                    <a:prstGeom prst="rect">
+                      <a:avLst/>
+                    </a:prstGeom>
+                    <a:noFill/>
+                    <a:ln w="9525">
+                      <a:noFill/>
+                      <a:miter lim="800000"/>
+                      <a:headEnd/>
+                      <a:tailEnd/>
+                    </a:ln>
+                  </pic:spPr>
+                </pic:pic>
+              </a:graphicData>
+            </a:graphic>
+          </wp:inline>
+        </w:drawing>
+      </w:r>
+    </w:p>
+    <w:p>
+      <w:pPr>
+        <w:pStyle w:val="BodyTextIndent3"/>
+        <w:ind w:left="720" w:firstLine="0"/>
+        <w:jc w:val="left"/>
+        <w:rPr>
+          <w:b/>
+          <w:bCs w:val="0"/>
+          <w:iCs w:val="0"/>
+          <w:sz w:val="28"/>
+          <w:szCs w:val="28"/>
+        </w:rPr>
+      </w:pPr>
+      <w:r>
+        <w:rPr>
+          <w:b/>
+          <w:bCs w:val="0"/>
+          <w:iCs w:val="0"/>
+          <w:sz w:val="24"/>
+          <w:szCs w:val="24"/>
+        </w:rPr>
+        <w:t>3.8.10      Xóa nhà đất</w:t>
+      </w:r>
+    </w:p>
+    <w:p>
+      <w:pPr>
+        <w:pStyle w:val="BodyTextIndent3"/>
+        <w:ind w:left="1260" w:firstLine="0"/>
+        <w:jc w:val="left"/>
+        <w:rPr>
+          <w:b/>
+          <w:bCs w:val="0"/>
+          <w:iCs w:val="0"/>
+          <w:sz w:val="28"/>
+          <w:szCs w:val="28"/>
+        </w:rPr>
+      </w:pPr>
+      <w:r>
+        <w:rPr>
+          <w:b/>
+          <w:bCs w:val="0"/>
+          <w:iCs w:val="0"/>
+          <w:noProof/>
+          <w:sz w:val="28"/>
+          <w:szCs w:val="28"/>
+        </w:rPr>
+        <w:drawing>
+          <wp:inline distT="0" distB="0" distL="0" distR="0">
+            <wp:extent cx="5486400" cy="3638550"/>
+            <wp:effectExtent l="0" t="0" r="0" b="0"/>
+            <wp:docPr id="11" name="Picture 11"/>
+            <wp:cNvGraphicFramePr>
+              <a:graphicFrameLocks xmlns:a="http://schemas.openxmlformats.org/drawingml/2006/main" noChangeAspect="1"/>
+            </wp:cNvGraphicFramePr>
+            <a:graphic xmlns:a="http://schemas.openxmlformats.org/drawingml/2006/main">
+              <a:graphicData uri="http://schemas.openxmlformats.org/drawingml/2006/picture">
+                <pic:pic xmlns:pic="http://schemas.openxmlformats.org/drawingml/2006/picture">
+                  <pic:nvPicPr>
+                    <pic:cNvPr id="0" name="Picture 11"/>
+                    <pic:cNvPicPr>
+                      <a:picLocks noChangeAspect="1" noChangeArrowheads="1"/>
+                    </pic:cNvPicPr>
+                  </pic:nvPicPr>
+                  <pic:blipFill>
+                    <a:blip r:embed="rId24"/>
+                    <a:srcRect/>
+                    <a:stretch>
+                      <a:fillRect/>
+                    </a:stretch>
+                  </pic:blipFill>
+                  <pic:spPr bwMode="auto">
+                    <a:xfrm>
+                      <a:off x="0" y="0"/>
+                      <a:ext cx="5486400" cy="3638550"/>
+                    </a:xfrm>
+                    <a:prstGeom prst="rect">
+                      <a:avLst/>
+                    </a:prstGeom>
+                    <a:noFill/>
+                    <a:ln w="9525">
+                      <a:noFill/>
+                      <a:miter lim="800000"/>
+                      <a:headEnd/>
+                      <a:tailEnd/>
+                    </a:ln>
+                  </pic:spPr>
+                </pic:pic>
+              </a:graphicData>
+            </a:graphic>
+          </wp:inline>
+        </w:drawing>
+      </w:r>
+    </w:p>
+    <w:p>
+      <w:pPr>
+        <w:pStyle w:val="BodyTextIndent3"/>
+        <w:ind w:left="1260" w:firstLine="0"/>
+        <w:jc w:val="left"/>
+        <w:rPr>
+          <w:b/>
+          <w:bCs w:val="0"/>
+          <w:iCs w:val="0"/>
+          <w:sz w:val="28"/>
+          <w:szCs w:val="28"/>
+        </w:rPr>
+      </w:pPr>
+    </w:p>
+    <w:p>
+      <w:pPr>
+        <w:pStyle w:val="BodyTextIndent3"/>
+        <w:ind w:left="720" w:firstLine="0"/>
+        <w:jc w:val="left"/>
+        <w:rPr>
+          <w:b/>
+          <w:bCs w:val="0"/>
+          <w:iCs w:val="0"/>
+          <w:sz w:val="28"/>
+          <w:szCs w:val="28"/>
+        </w:rPr>
+      </w:pPr>
+      <w:r>
+        <w:rPr>
+          <w:b/>
+          <w:bCs w:val="0"/>
+          <w:iCs w:val="0"/>
+          <w:sz w:val="24"/>
+          <w:szCs w:val="24"/>
+        </w:rPr>
+        <w:t>3.8.11</w:t>
+      </w:r>
+      <w:r>
+        <w:rPr>
+          <w:b/>
+          <w:bCs w:val="0"/>
+          <w:iCs w:val="0"/>
+          <w:sz w:val="24"/>
+          <w:szCs w:val="24"/>
+        </w:rPr>
+        <w:tab/>
+        <w:t xml:space="preserve">     Cập nhật người thuê</w:t>
+      </w:r>
+    </w:p>
+    <w:p>
+      <w:pPr>
+        <w:pStyle w:val="BodyTextIndent3"/>
+        <w:ind w:left="1260" w:firstLine="0"/>
+        <w:jc w:val="left"/>
+        <w:rPr>
+          <w:b/>
+          <w:bCs w:val="0"/>
+          <w:iCs w:val="0"/>
+          <w:sz w:val="28"/>
+          <w:szCs w:val="28"/>
+        </w:rPr>
+      </w:pPr>
+      <w:r>
+        <w:rPr>
+          <w:b/>
+          <w:bCs w:val="0"/>
+          <w:iCs w:val="0"/>
+          <w:noProof/>
+          <w:sz w:val="28"/>
+          <w:szCs w:val="28"/>
+        </w:rPr>
+        <w:lastRenderedPageBreak/>
+        <w:drawing>
+          <wp:inline distT="0" distB="0" distL="0" distR="0">
+            <wp:extent cx="5829300" cy="7543800"/>
+            <wp:effectExtent l="0" t="0" r="0" b="0"/>
+            <wp:docPr id="12" name="Picture 12"/>
+            <wp:cNvGraphicFramePr>
+              <a:graphicFrameLocks xmlns:a="http://schemas.openxmlformats.org/drawingml/2006/main" noChangeAspect="1"/>
+            </wp:cNvGraphicFramePr>
+            <a:graphic xmlns:a="http://schemas.openxmlformats.org/drawingml/2006/main">
+              <a:graphicData uri="http://schemas.openxmlformats.org/drawingml/2006/picture">
+                <pic:pic xmlns:pic="http://schemas.openxmlformats.org/drawingml/2006/picture">
+                  <pic:nvPicPr>
+                    <pic:cNvPr id="0" name="Picture 12"/>
+                    <pic:cNvPicPr>
+                      <a:picLocks noChangeAspect="1" noChangeArrowheads="1"/>
+                    </pic:cNvPicPr>
+                  </pic:nvPicPr>
+                  <pic:blipFill>
+                    <a:blip r:embed="rId25"/>
+                    <a:srcRect/>
+                    <a:stretch>
+                      <a:fillRect/>
+                    </a:stretch>
+                  </pic:blipFill>
+                  <pic:spPr bwMode="auto">
+                    <a:xfrm>
+                      <a:off x="0" y="0"/>
+                      <a:ext cx="5829300" cy="7543800"/>
+                    </a:xfrm>
+                    <a:prstGeom prst="rect">
+                      <a:avLst/>
+                    </a:prstGeom>
+                    <a:noFill/>
+                    <a:ln w="9525">
+                      <a:noFill/>
+                      <a:miter lim="800000"/>
+                      <a:headEnd/>
+                      <a:tailEnd/>
+                    </a:ln>
+                  </pic:spPr>
+                </pic:pic>
+              </a:graphicData>
+            </a:graphic>
+          </wp:inline>
+        </w:drawing>
+      </w:r>
+    </w:p>
+    <w:p>
+      <w:pPr>
+        <w:pStyle w:val="BodyTextIndent3"/>
+        <w:ind w:left="720" w:firstLine="0"/>
+        <w:jc w:val="left"/>
+        <w:rPr>
+          <w:b/>
+          <w:bCs w:val="0"/>
+          <w:iCs w:val="0"/>
+          <w:sz w:val="28"/>
+          <w:szCs w:val="28"/>
+        </w:rPr>
+      </w:pPr>
+      <w:r>
+        <w:rPr>
+          <w:b/>
+          <w:bCs w:val="0"/>
+          <w:iCs w:val="0"/>
+          <w:sz w:val="24"/>
+          <w:szCs w:val="24"/>
+        </w:rPr>
+        <w:t>3.8.12</w:t>
+      </w:r>
+      <w:r>
+        <w:rPr>
+          <w:b/>
+          <w:bCs w:val="0"/>
+          <w:iCs w:val="0"/>
+          <w:sz w:val="24"/>
+          <w:szCs w:val="24"/>
+        </w:rPr>
+        <w:tab/>
+        <w:t xml:space="preserve">     Sửa người thuê</w:t>
+      </w:r>
+    </w:p>
+    <w:p>
+      <w:pPr>
+        <w:pStyle w:val="BodyTextIndent3"/>
+        <w:ind w:left="1260" w:firstLine="0"/>
+        <w:jc w:val="left"/>
+        <w:rPr>
+          <w:b/>
+          <w:bCs w:val="0"/>
+          <w:iCs w:val="0"/>
+          <w:sz w:val="28"/>
+          <w:szCs w:val="28"/>
+        </w:rPr>
+      </w:pPr>
+      <w:r>
+        <w:rPr>
+          <w:b/>
+          <w:bCs w:val="0"/>
+          <w:iCs w:val="0"/>
+          <w:noProof/>
+          <w:sz w:val="28"/>
+          <w:szCs w:val="28"/>
+        </w:rPr>
+        <w:lastRenderedPageBreak/>
+        <w:drawing>
+          <wp:inline distT="0" distB="0" distL="0" distR="0">
+            <wp:extent cx="5486400" cy="3429000"/>
+            <wp:effectExtent l="0" t="0" r="0" b="0"/>
+            <wp:docPr id="13" name="Picture 13"/>
+            <wp:cNvGraphicFramePr>
+              <a:graphicFrameLocks xmlns:a="http://schemas.openxmlformats.org/drawingml/2006/main" noChangeAspect="1"/>
+            </wp:cNvGraphicFramePr>
+            <a:graphic xmlns:a="http://schemas.openxmlformats.org/drawingml/2006/main">
+              <a:graphicData uri="http://schemas.openxmlformats.org/drawingml/2006/picture">
+                <pic:pic xmlns:pic="http://schemas.openxmlformats.org/drawingml/2006/picture">
+                  <pic:nvPicPr>
+                    <pic:cNvPr id="0" name="Picture 13"/>
+                    <pic:cNvPicPr>
+                      <a:picLocks noChangeAspect="1" noChangeArrowheads="1"/>
+                    </pic:cNvPicPr>
+                  </pic:nvPicPr>
+                  <pic:blipFill>
+                    <a:blip r:embed="rId26"/>
+                    <a:srcRect/>
+                    <a:stretch>
+                      <a:fillRect/>
+                    </a:stretch>
+                  </pic:blipFill>
+                  <pic:spPr bwMode="auto">
+                    <a:xfrm>
+                      <a:off x="0" y="0"/>
+                      <a:ext cx="5486400" cy="3429000"/>
+                    </a:xfrm>
+                    <a:prstGeom prst="rect">
+                      <a:avLst/>
+                    </a:prstGeom>
+                    <a:noFill/>
+                    <a:ln w="9525">
+                      <a:noFill/>
+                      <a:miter lim="800000"/>
+                      <a:headEnd/>
+                      <a:tailEnd/>
+                    </a:ln>
+                  </pic:spPr>
+                </pic:pic>
+              </a:graphicData>
+            </a:graphic>
+          </wp:inline>
+        </w:drawing>
+      </w:r>
+    </w:p>
+    <w:p>
+      <w:pPr>
+        <w:pStyle w:val="BodyTextIndent3"/>
+        <w:ind w:left="720" w:firstLine="180"/>
+        <w:jc w:val="left"/>
+        <w:rPr>
+          <w:b/>
+          <w:bCs w:val="0"/>
+          <w:iCs w:val="0"/>
+          <w:sz w:val="24"/>
+          <w:szCs w:val="24"/>
+        </w:rPr>
+      </w:pPr>
+      <w:r>
+        <w:rPr>
+          <w:b/>
+          <w:bCs w:val="0"/>
+          <w:iCs w:val="0"/>
+          <w:sz w:val="24"/>
+          <w:szCs w:val="24"/>
+        </w:rPr>
+        <w:t>3.8.13</w:t>
+      </w:r>
+      <w:r>
+        <w:rPr>
+          <w:b/>
+          <w:bCs w:val="0"/>
+          <w:iCs w:val="0"/>
+          <w:sz w:val="24"/>
+          <w:szCs w:val="24"/>
+        </w:rPr>
+        <w:tab/>
+        <w:t xml:space="preserve">  Xóa người thuê</w:t>
+      </w:r>
+    </w:p>
+    <w:p>
+      <w:pPr>
+        <w:pStyle w:val="BodyTextIndent3"/>
+        <w:ind w:left="1620" w:firstLine="180"/>
+        <w:jc w:val="left"/>
+        <w:rPr>
+          <w:b/>
+          <w:bCs w:val="0"/>
+          <w:iCs w:val="0"/>
+          <w:sz w:val="28"/>
+          <w:szCs w:val="28"/>
+        </w:rPr>
+      </w:pPr>
+    </w:p>
+    <w:p>
+      <w:pPr>
+        <w:pStyle w:val="BodyTextIndent3"/>
+        <w:ind w:left="1260" w:firstLine="0"/>
+        <w:jc w:val="left"/>
+        <w:rPr>
+          <w:b/>
+          <w:bCs w:val="0"/>
+          <w:iCs w:val="0"/>
+          <w:sz w:val="28"/>
+          <w:szCs w:val="28"/>
+        </w:rPr>
+      </w:pPr>
+      <w:r>
+        <w:rPr>
+          <w:b/>
+          <w:bCs w:val="0"/>
+          <w:iCs w:val="0"/>
+          <w:noProof/>
+          <w:sz w:val="28"/>
+          <w:szCs w:val="28"/>
+        </w:rPr>
+        <w:drawing>
+          <wp:inline distT="0" distB="0" distL="0" distR="0">
+            <wp:extent cx="5486400" cy="3829050"/>
+            <wp:effectExtent l="0" t="0" r="0" b="0"/>
+            <wp:docPr id="14" name="Picture 14"/>
+            <wp:cNvGraphicFramePr>
+              <a:graphicFrameLocks xmlns:a="http://schemas.openxmlformats.org/drawingml/2006/main" noChangeAspect="1"/>
+            </wp:cNvGraphicFramePr>
+            <a:graphic xmlns:a="http://schemas.openxmlformats.org/drawingml/2006/main">
+              <a:graphicData uri="http://schemas.openxmlformats.org/drawingml/2006/picture">
+                <pic:pic xmlns:pic="http://schemas.openxmlformats.org/drawingml/2006/picture">
+                  <pic:nvPicPr>
+                    <pic:cNvPr id="0" name="Picture 14"/>
+                    <pic:cNvPicPr>
+                      <a:picLocks noChangeAspect="1" noChangeArrowheads="1"/>
+                    </pic:cNvPicPr>
+                  </pic:nvPicPr>
+                  <pic:blipFill>
+                    <a:blip r:embed="rId27"/>
+                    <a:srcRect/>
+                    <a:stretch>
+                      <a:fillRect/>
+                    </a:stretch>
+                  </pic:blipFill>
+                  <pic:spPr bwMode="auto">
+                    <a:xfrm>
+                      <a:off x="0" y="0"/>
+                      <a:ext cx="5486400" cy="3829050"/>
+                    </a:xfrm>
+                    <a:prstGeom prst="rect">
+                      <a:avLst/>
+                    </a:prstGeom>
+                    <a:noFill/>
+                    <a:ln w="9525">
+                      <a:noFill/>
+                      <a:miter lim="800000"/>
+                      <a:headEnd/>
+                      <a:tailEnd/>
+                    </a:ln>
+                  </pic:spPr>
+                </pic:pic>
+              </a:graphicData>
+            </a:graphic>
+          </wp:inline>
+        </w:drawing>
+      </w:r>
+    </w:p>
+    <w:p>
+      <w:pPr>
+        <w:pStyle w:val="BodyTextIndent3"/>
+        <w:ind w:firstLine="900"/>
+        <w:jc w:val="left"/>
+        <w:rPr>
+          <w:b/>
+          <w:bCs w:val="0"/>
+          <w:iCs w:val="0"/>
+          <w:sz w:val="28"/>
+          <w:szCs w:val="28"/>
+        </w:rPr>
+      </w:pPr>
+      <w:r>
+        <w:rPr>
+          <w:b/>
+          <w:bCs w:val="0"/>
+          <w:iCs w:val="0"/>
+          <w:sz w:val="24"/>
+          <w:szCs w:val="24"/>
+        </w:rPr>
+        <w:lastRenderedPageBreak/>
+        <w:t xml:space="preserve">3.8.14 </w:t>
+      </w:r>
+      <w:r>
+        <w:rPr>
+          <w:b/>
+          <w:bCs w:val="0"/>
+          <w:iCs w:val="0"/>
+          <w:sz w:val="24"/>
+          <w:szCs w:val="24"/>
+        </w:rPr>
+        <w:tab/>
+        <w:t xml:space="preserve">Cập nhật chủ nhà </w:t>
+      </w:r>
+    </w:p>
+    <w:p>
+      <w:pPr>
+        <w:pStyle w:val="BodyTextIndent3"/>
+        <w:ind w:left="1260" w:firstLine="0"/>
+        <w:jc w:val="left"/>
+        <w:rPr>
+          <w:b/>
+          <w:bCs w:val="0"/>
+          <w:iCs w:val="0"/>
+          <w:sz w:val="28"/>
+          <w:szCs w:val="28"/>
+        </w:rPr>
+      </w:pPr>
+      <w:r>
+        <w:rPr>
+          <w:b/>
+          <w:bCs w:val="0"/>
+          <w:iCs w:val="0"/>
+          <w:noProof/>
+          <w:sz w:val="28"/>
+          <w:szCs w:val="28"/>
+        </w:rPr>
+        <w:drawing>
+          <wp:inline distT="0" distB="0" distL="0" distR="0">
+            <wp:extent cx="5486400" cy="3657600"/>
+            <wp:effectExtent l="0" t="0" r="0" b="0"/>
+            <wp:docPr id="15" name="Picture 15"/>
+            <wp:cNvGraphicFramePr>
+              <a:graphicFrameLocks xmlns:a="http://schemas.openxmlformats.org/drawingml/2006/main" noChangeAspect="1"/>
+            </wp:cNvGraphicFramePr>
+            <a:graphic xmlns:a="http://schemas.openxmlformats.org/drawingml/2006/main">
+              <a:graphicData uri="http://schemas.openxmlformats.org/drawingml/2006/picture">
+                <pic:pic xmlns:pic="http://schemas.openxmlformats.org/drawingml/2006/picture">
+                  <pic:nvPicPr>
+                    <pic:cNvPr id="0" name="Picture 15"/>
+                    <pic:cNvPicPr>
+                      <a:picLocks noChangeAspect="1" noChangeArrowheads="1"/>
+                    </pic:cNvPicPr>
+                  </pic:nvPicPr>
+                  <pic:blipFill>
+                    <a:blip r:embed="rId28"/>
+                    <a:srcRect/>
+                    <a:stretch>
+                      <a:fillRect/>
+                    </a:stretch>
+                  </pic:blipFill>
+                  <pic:spPr bwMode="auto">
+                    <a:xfrm>
+                      <a:off x="0" y="0"/>
+                      <a:ext cx="5486400" cy="3657600"/>
+                    </a:xfrm>
+                    <a:prstGeom prst="rect">
+                      <a:avLst/>
+                    </a:prstGeom>
+                    <a:noFill/>
+                    <a:ln w="9525">
+                      <a:noFill/>
+                      <a:miter lim="800000"/>
+                      <a:headEnd/>
+                      <a:tailEnd/>
+                    </a:ln>
+                  </pic:spPr>
+                </pic:pic>
+              </a:graphicData>
+            </a:graphic>
+          </wp:inline>
+        </w:drawing>
+      </w:r>
+    </w:p>
+    <w:p>
+      <w:pPr>
+        <w:pStyle w:val="BodyTextIndent3"/>
+        <w:ind w:left="900" w:firstLine="0"/>
+        <w:jc w:val="left"/>
+        <w:rPr>
+          <w:b/>
+          <w:bCs w:val="0"/>
+          <w:iCs w:val="0"/>
+          <w:sz w:val="28"/>
+          <w:szCs w:val="28"/>
+        </w:rPr>
+      </w:pPr>
+      <w:r>
+        <w:rPr>
+          <w:b/>
+          <w:bCs w:val="0"/>
+          <w:iCs w:val="0"/>
+          <w:sz w:val="24"/>
+          <w:szCs w:val="24"/>
+        </w:rPr>
+        <w:t>3.8.15</w:t>
+      </w:r>
+      <w:r>
+        <w:rPr>
+          <w:b/>
+          <w:bCs w:val="0"/>
+          <w:iCs w:val="0"/>
+          <w:sz w:val="24"/>
+          <w:szCs w:val="24"/>
+        </w:rPr>
+        <w:tab/>
+        <w:t>Sửa chủ nhà</w:t>
+      </w:r>
+    </w:p>
+    <w:p>
+      <w:pPr>
+        <w:pStyle w:val="BodyTextIndent3"/>
+        <w:ind w:left="1260" w:firstLine="0"/>
+        <w:jc w:val="left"/>
+        <w:rPr>
+          <w:b/>
+          <w:bCs w:val="0"/>
+          <w:iCs w:val="0"/>
+          <w:sz w:val="28"/>
+          <w:szCs w:val="28"/>
+        </w:rPr>
+      </w:pPr>
+      <w:r>
+        <w:rPr>
+          <w:b/>
+          <w:bCs w:val="0"/>
+          <w:iCs w:val="0"/>
+          <w:noProof/>
+          <w:sz w:val="28"/>
+          <w:szCs w:val="28"/>
+        </w:rPr>
+        <w:drawing>
+          <wp:inline distT="0" distB="0" distL="0" distR="0">
+            <wp:extent cx="5476875" cy="3429000"/>
+            <wp:effectExtent l="0" t="0" r="0" b="0"/>
+            <wp:docPr id="16" name="Picture 16"/>
+            <wp:cNvGraphicFramePr>
+              <a:graphicFrameLocks xmlns:a="http://schemas.openxmlformats.org/drawingml/2006/main" noChangeAspect="1"/>
+            </wp:cNvGraphicFramePr>
+            <a:graphic xmlns:a="http://schemas.openxmlformats.org/drawingml/2006/main">
+              <a:graphicData uri="http://schemas.openxmlformats.org/drawingml/2006/picture">
+                <pic:pic xmlns:pic="http://schemas.openxmlformats.org/drawingml/2006/picture">
+                  <pic:nvPicPr>
+                    <pic:cNvPr id="0" name="Picture 16"/>
+                    <pic:cNvPicPr>
+                      <a:picLocks noChangeAspect="1" noChangeArrowheads="1"/>
+                    </pic:cNvPicPr>
+                  </pic:nvPicPr>
+                  <pic:blipFill>
+                    <a:blip r:embed="rId29"/>
+                    <a:srcRect/>
+                    <a:stretch>
+                      <a:fillRect/>
+                    </a:stretch>
+                  </pic:blipFill>
+                  <pic:spPr bwMode="auto">
+                    <a:xfrm>
+                      <a:off x="0" y="0"/>
+                      <a:ext cx="5476875" cy="3429000"/>
+                    </a:xfrm>
+                    <a:prstGeom prst="rect">
+                      <a:avLst/>
+                    </a:prstGeom>
+                    <a:noFill/>
+                    <a:ln w="9525">
+                      <a:noFill/>
+                      <a:miter lim="800000"/>
+                      <a:headEnd/>
+                      <a:tailEnd/>
+                    </a:ln>
+                  </pic:spPr>
+                </pic:pic>
+              </a:graphicData>
+            </a:graphic>
+          </wp:inline>
+        </w:drawing>
+      </w:r>
+    </w:p>
+    <w:p>
+      <w:pPr>
+        <w:pStyle w:val="BodyTextIndent3"/>
+        <w:ind w:left="900" w:firstLine="0"/>
+        <w:jc w:val="left"/>
+        <w:rPr>
+          <w:b/>
+          <w:bCs w:val="0"/>
+          <w:iCs w:val="0"/>
+          <w:sz w:val="28"/>
+          <w:szCs w:val="28"/>
+        </w:rPr>
+      </w:pPr>
+      <w:r>
+        <w:rPr>
+          <w:b/>
+          <w:bCs w:val="0"/>
+          <w:iCs w:val="0"/>
+          <w:sz w:val="24"/>
+          <w:szCs w:val="24"/>
+        </w:rPr>
+        <w:lastRenderedPageBreak/>
+        <w:t>3.8.16</w:t>
+      </w:r>
+      <w:r>
+        <w:rPr>
+          <w:b/>
+          <w:bCs w:val="0"/>
+          <w:iCs w:val="0"/>
+          <w:sz w:val="24"/>
+          <w:szCs w:val="24"/>
+        </w:rPr>
+        <w:tab/>
+        <w:t>Xóa chủ nhà</w:t>
+      </w:r>
+    </w:p>
+    <w:p>
+      <w:pPr>
+        <w:pStyle w:val="BodyTextIndent3"/>
+        <w:ind w:left="1260" w:firstLine="0"/>
+        <w:jc w:val="left"/>
+        <w:rPr>
+          <w:b/>
+          <w:bCs w:val="0"/>
+          <w:iCs w:val="0"/>
+          <w:sz w:val="28"/>
+          <w:szCs w:val="28"/>
+        </w:rPr>
+      </w:pPr>
+      <w:r>
+        <w:rPr>
+          <w:b/>
+          <w:bCs w:val="0"/>
+          <w:iCs w:val="0"/>
+          <w:noProof/>
+          <w:sz w:val="28"/>
+          <w:szCs w:val="28"/>
+        </w:rPr>
+        <w:drawing>
+          <wp:inline distT="0" distB="0" distL="0" distR="0">
+            <wp:extent cx="5476875" cy="3543300"/>
+            <wp:effectExtent l="0" t="0" r="0" b="0"/>
+            <wp:docPr id="17" name="Picture 17"/>
+            <wp:cNvGraphicFramePr>
+              <a:graphicFrameLocks xmlns:a="http://schemas.openxmlformats.org/drawingml/2006/main" noChangeAspect="1"/>
+            </wp:cNvGraphicFramePr>
+            <a:graphic xmlns:a="http://schemas.openxmlformats.org/drawingml/2006/main">
+              <a:graphicData uri="http://schemas.openxmlformats.org/drawingml/2006/picture">
+                <pic:pic xmlns:pic="http://schemas.openxmlformats.org/drawingml/2006/picture">
+                  <pic:nvPicPr>
+                    <pic:cNvPr id="0" name="Picture 17"/>
+                    <pic:cNvPicPr>
+                      <a:picLocks noChangeAspect="1" noChangeArrowheads="1"/>
+                    </pic:cNvPicPr>
+                  </pic:nvPicPr>
+                  <pic:blipFill>
+                    <a:blip r:embed="rId30"/>
+                    <a:srcRect/>
+                    <a:stretch>
+                      <a:fillRect/>
+                    </a:stretch>
+                  </pic:blipFill>
+                  <pic:spPr bwMode="auto">
+                    <a:xfrm>
+                      <a:off x="0" y="0"/>
+                      <a:ext cx="5476875" cy="3543300"/>
+                    </a:xfrm>
+                    <a:prstGeom prst="rect">
+                      <a:avLst/>
+                    </a:prstGeom>
+                    <a:noFill/>
+                    <a:ln w="9525">
+                      <a:noFill/>
+                      <a:miter lim="800000"/>
+                      <a:headEnd/>
+                      <a:tailEnd/>
+                    </a:ln>
+                  </pic:spPr>
+                </pic:pic>
+              </a:graphicData>
+            </a:graphic>
+          </wp:inline>
+        </w:drawing>
+      </w:r>
+    </w:p>
+    <w:p>
+      <w:pPr>
+        <w:pStyle w:val="BodyTextIndent3"/>
+        <w:ind w:left="900" w:firstLine="0"/>
+        <w:jc w:val="left"/>
+        <w:rPr>
+          <w:b/>
+          <w:bCs w:val="0"/>
+          <w:iCs w:val="0"/>
+          <w:sz w:val="28"/>
+          <w:szCs w:val="28"/>
+        </w:rPr>
+      </w:pPr>
+      <w:r>
+        <w:rPr>
+          <w:b/>
+          <w:bCs w:val="0"/>
+          <w:iCs w:val="0"/>
+          <w:sz w:val="24"/>
+          <w:szCs w:val="24"/>
+        </w:rPr>
+        <w:t>3.8.17</w:t>
+      </w:r>
+      <w:r>
+        <w:rPr>
+          <w:b/>
+          <w:bCs w:val="0"/>
+          <w:iCs w:val="0"/>
+          <w:sz w:val="24"/>
+          <w:szCs w:val="24"/>
+        </w:rPr>
+        <w:tab/>
+        <w:t>Cập nhật nhân viên</w:t>
+      </w:r>
+    </w:p>
+    <w:p>
+      <w:pPr>
+        <w:pStyle w:val="BodyTextIndent3"/>
+        <w:ind w:left="1260" w:firstLine="0"/>
+        <w:jc w:val="left"/>
+        <w:rPr>
+          <w:b/>
+          <w:bCs w:val="0"/>
+          <w:iCs w:val="0"/>
+          <w:sz w:val="28"/>
+          <w:szCs w:val="28"/>
+        </w:rPr>
+      </w:pPr>
+      <w:r>
+        <w:rPr>
+          <w:b/>
+          <w:bCs w:val="0"/>
+          <w:iCs w:val="0"/>
+          <w:noProof/>
+          <w:sz w:val="28"/>
+          <w:szCs w:val="28"/>
+        </w:rPr>
+        <w:drawing>
+          <wp:inline distT="0" distB="0" distL="0" distR="0">
+            <wp:extent cx="5486400" cy="3543300"/>
+            <wp:effectExtent l="0" t="0" r="0" b="0"/>
+            <wp:docPr id="18" name="Picture 18"/>
+            <wp:cNvGraphicFramePr>
+              <a:graphicFrameLocks xmlns:a="http://schemas.openxmlformats.org/drawingml/2006/main" noChangeAspect="1"/>
+            </wp:cNvGraphicFramePr>
+            <a:graphic xmlns:a="http://schemas.openxmlformats.org/drawingml/2006/main">
+              <a:graphicData uri="http://schemas.openxmlformats.org/drawingml/2006/picture">
+                <pic:pic xmlns:pic="http://schemas.openxmlformats.org/drawingml/2006/picture">
+                  <pic:nvPicPr>
+                    <pic:cNvPr id="0" name="Picture 18"/>
+                    <pic:cNvPicPr>
+                      <a:picLocks noChangeAspect="1" noChangeArrowheads="1"/>
+                    </pic:cNvPicPr>
+                  </pic:nvPicPr>
+                  <pic:blipFill>
+                    <a:blip r:embed="rId31"/>
+                    <a:srcRect/>
+                    <a:stretch>
+                      <a:fillRect/>
+                    </a:stretch>
+                  </pic:blipFill>
+                  <pic:spPr bwMode="auto">
+                    <a:xfrm>
+                      <a:off x="0" y="0"/>
+                      <a:ext cx="5486400" cy="3543300"/>
+                    </a:xfrm>
+                    <a:prstGeom prst="rect">
+                      <a:avLst/>
+                    </a:prstGeom>
+                    <a:noFill/>
+                    <a:ln w="9525">
+                      <a:noFill/>
+                      <a:miter lim="800000"/>
+                      <a:headEnd/>
+                      <a:tailEnd/>
+                    </a:ln>
+                  </pic:spPr>
+                </pic:pic>
+              </a:graphicData>
+            </a:graphic>
+          </wp:inline>
+        </w:drawing>
+      </w:r>
+    </w:p>
+    <w:p>
+      <w:pPr>
+        <w:pStyle w:val="BodyTextIndent3"/>
+        <w:ind w:left="900" w:firstLine="0"/>
+        <w:jc w:val="left"/>
+        <w:rPr>
+          <w:b/>
+          <w:bCs w:val="0"/>
+          <w:iCs w:val="0"/>
+          <w:sz w:val="28"/>
+          <w:szCs w:val="28"/>
+        </w:rPr>
+      </w:pPr>
+      <w:r>
+        <w:rPr>
+          <w:b/>
+          <w:bCs w:val="0"/>
+          <w:iCs w:val="0"/>
+          <w:sz w:val="24"/>
+          <w:szCs w:val="24"/>
+        </w:rPr>
+        <w:lastRenderedPageBreak/>
+        <w:t>3.8.18</w:t>
+      </w:r>
+      <w:r>
+        <w:rPr>
+          <w:b/>
+          <w:bCs w:val="0"/>
+          <w:iCs w:val="0"/>
+          <w:sz w:val="24"/>
+          <w:szCs w:val="24"/>
+        </w:rPr>
+        <w:tab/>
+        <w:t>Sửa nhân viên</w:t>
+      </w:r>
+    </w:p>
+    <w:p>
+      <w:pPr>
+        <w:pStyle w:val="BodyTextIndent3"/>
+        <w:ind w:left="1260" w:firstLine="0"/>
+        <w:jc w:val="left"/>
+        <w:rPr>
+          <w:b/>
+          <w:bCs w:val="0"/>
+          <w:iCs w:val="0"/>
+          <w:sz w:val="28"/>
+          <w:szCs w:val="28"/>
+        </w:rPr>
+      </w:pPr>
+      <w:r>
+        <w:rPr>
+          <w:b/>
+          <w:bCs w:val="0"/>
+          <w:iCs w:val="0"/>
+          <w:noProof/>
+          <w:sz w:val="28"/>
+          <w:szCs w:val="28"/>
+        </w:rPr>
+        <w:drawing>
+          <wp:inline distT="0" distB="0" distL="0" distR="0">
+            <wp:extent cx="5486400" cy="3429000"/>
+            <wp:effectExtent l="0" t="0" r="0" b="0"/>
+            <wp:docPr id="19" name="Picture 19"/>
+            <wp:cNvGraphicFramePr>
+              <a:graphicFrameLocks xmlns:a="http://schemas.openxmlformats.org/drawingml/2006/main" noChangeAspect="1"/>
+            </wp:cNvGraphicFramePr>
+            <a:graphic xmlns:a="http://schemas.openxmlformats.org/drawingml/2006/main">
+              <a:graphicData uri="http://schemas.openxmlformats.org/drawingml/2006/picture">
+                <pic:pic xmlns:pic="http://schemas.openxmlformats.org/drawingml/2006/picture">
+                  <pic:nvPicPr>
+                    <pic:cNvPr id="0" name="Picture 19"/>
+                    <pic:cNvPicPr>
+                      <a:picLocks noChangeAspect="1" noChangeArrowheads="1"/>
+                    </pic:cNvPicPr>
+                  </pic:nvPicPr>
+                  <pic:blipFill>
+                    <a:blip r:embed="rId32"/>
+                    <a:srcRect/>
+                    <a:stretch>
+                      <a:fillRect/>
+                    </a:stretch>
+                  </pic:blipFill>
+                  <pic:spPr bwMode="auto">
+                    <a:xfrm>
+                      <a:off x="0" y="0"/>
+                      <a:ext cx="5486400" cy="3429000"/>
+                    </a:xfrm>
+                    <a:prstGeom prst="rect">
+                      <a:avLst/>
+                    </a:prstGeom>
+                    <a:noFill/>
+                    <a:ln w="9525">
+                      <a:noFill/>
+                      <a:miter lim="800000"/>
+                      <a:headEnd/>
+                      <a:tailEnd/>
+                    </a:ln>
+                  </pic:spPr>
+                </pic:pic>
+              </a:graphicData>
+            </a:graphic>
+          </wp:inline>
+        </w:drawing>
+      </w:r>
+    </w:p>
+    <w:p>
+      <w:pPr>
+        <w:pStyle w:val="BodyTextIndent3"/>
+        <w:ind w:left="900" w:firstLine="0"/>
+        <w:jc w:val="left"/>
+        <w:rPr>
+          <w:b/>
+          <w:bCs w:val="0"/>
+          <w:iCs w:val="0"/>
+          <w:sz w:val="28"/>
+          <w:szCs w:val="28"/>
+        </w:rPr>
+      </w:pPr>
+      <w:r>
+        <w:rPr>
+          <w:b/>
+          <w:bCs w:val="0"/>
+          <w:iCs w:val="0"/>
+          <w:sz w:val="24"/>
+          <w:szCs w:val="24"/>
+        </w:rPr>
+        <w:t>3.8.19</w:t>
+      </w:r>
+      <w:r>
+        <w:rPr>
+          <w:b/>
+          <w:bCs w:val="0"/>
+          <w:iCs w:val="0"/>
+          <w:sz w:val="24"/>
+          <w:szCs w:val="24"/>
+        </w:rPr>
+        <w:tab/>
+        <w:t>Cập nhật loại nhà</w:t>
+      </w:r>
+    </w:p>
+    <w:p>
+      <w:pPr>
+        <w:pStyle w:val="BodyTextIndent3"/>
+        <w:ind w:left="1260" w:firstLine="0"/>
+        <w:jc w:val="left"/>
+        <w:rPr>
+          <w:b/>
+          <w:bCs w:val="0"/>
+          <w:iCs w:val="0"/>
+          <w:sz w:val="28"/>
+          <w:szCs w:val="28"/>
+        </w:rPr>
+      </w:pPr>
+      <w:r>
+        <w:rPr>
+          <w:b/>
+          <w:bCs w:val="0"/>
+          <w:iCs w:val="0"/>
+          <w:noProof/>
+          <w:sz w:val="28"/>
+          <w:szCs w:val="28"/>
+        </w:rPr>
+        <w:drawing>
+          <wp:inline distT="0" distB="0" distL="0" distR="0">
+            <wp:extent cx="5486400" cy="3714750"/>
+            <wp:effectExtent l="0" t="0" r="0" b="0"/>
+            <wp:docPr id="20" name="Picture 20"/>
+            <wp:cNvGraphicFramePr>
+              <a:graphicFrameLocks xmlns:a="http://schemas.openxmlformats.org/drawingml/2006/main" noChangeAspect="1"/>
+            </wp:cNvGraphicFramePr>
+            <a:graphic xmlns:a="http://schemas.openxmlformats.org/drawingml/2006/main">
+              <a:graphicData uri="http://schemas.openxmlformats.org/drawingml/2006/picture">
+                <pic:pic xmlns:pic="http://schemas.openxmlformats.org/drawingml/2006/picture">
+                  <pic:nvPicPr>
+                    <pic:cNvPr id="0" name="Picture 20"/>
+                    <pic:cNvPicPr>
+                      <a:picLocks noChangeAspect="1" noChangeArrowheads="1"/>
+                    </pic:cNvPicPr>
+                  </pic:nvPicPr>
+                  <pic:blipFill>
+                    <a:blip r:embed="rId33"/>
+                    <a:srcRect/>
+                    <a:stretch>
+                      <a:fillRect/>
+                    </a:stretch>
+                  </pic:blipFill>
+                  <pic:spPr bwMode="auto">
+                    <a:xfrm>
+                      <a:off x="0" y="0"/>
+                      <a:ext cx="5486400" cy="3714750"/>
+                    </a:xfrm>
+                    <a:prstGeom prst="rect">
+                      <a:avLst/>
+                    </a:prstGeom>
+                    <a:noFill/>
+                    <a:ln w="9525">
+                      <a:noFill/>
+                      <a:miter lim="800000"/>
+                      <a:headEnd/>
+                      <a:tailEnd/>
+                    </a:ln>
+                  </pic:spPr>
+                </pic:pic>
+              </a:graphicData>
+            </a:graphic>
+          </wp:inline>
+        </w:drawing>
+      </w:r>
+    </w:p>
+    <w:p>
+      <w:pPr>
+        <w:pStyle w:val="BodyTextIndent3"/>
+        <w:ind w:left="900" w:firstLine="0"/>
+        <w:jc w:val="left"/>
+        <w:rPr>
+          <w:b/>
+          <w:bCs w:val="0"/>
+          <w:iCs w:val="0"/>
+          <w:sz w:val="28"/>
+          <w:szCs w:val="28"/>
+        </w:rPr>
+      </w:pPr>
+      <w:r>
+        <w:rPr>
+          <w:b/>
+          <w:bCs w:val="0"/>
+          <w:iCs w:val="0"/>
+          <w:sz w:val="24"/>
+          <w:szCs w:val="24"/>
+        </w:rPr>
+        <w:lastRenderedPageBreak/>
+        <w:t>3.8.20</w:t>
+      </w:r>
+      <w:r>
+        <w:rPr>
+          <w:b/>
+          <w:bCs w:val="0"/>
+          <w:iCs w:val="0"/>
+          <w:sz w:val="24"/>
+          <w:szCs w:val="24"/>
+        </w:rPr>
+        <w:tab/>
+        <w:t>Cập nhật hướng nhà</w:t>
+      </w:r>
+    </w:p>
+    <w:p>
+      <w:r>
+        <w:rPr>
+          <w:b/>
+          <w:bCs/>
+          <w:iCs/>
+          <w:noProof/>
+          <w:sz w:val="28"/>
+          <w:szCs w:val="28"/>
+        </w:rPr>
+        <w:drawing>
+          <wp:inline distT="0" distB="0" distL="0" distR="0">
+            <wp:extent cx="5476875" cy="3762375"/>
+            <wp:effectExtent l="0" t="0" r="0" b="0"/>
+            <wp:docPr id="21" name="Picture 21"/>
+            <wp:cNvGraphicFramePr>
+              <a:graphicFrameLocks xmlns:a="http://schemas.openxmlformats.org/drawingml/2006/main" noChangeAspect="1"/>
+            </wp:cNvGraphicFramePr>
+            <a:graphic xmlns:a="http://schemas.openxmlformats.org/drawingml/2006/main">
+              <a:graphicData uri="http://schemas.openxmlformats.org/drawingml/2006/picture">
+                <pic:pic xmlns:pic="http://schemas.openxmlformats.org/drawingml/2006/picture">
+                  <pic:nvPicPr>
+                    <pic:cNvPr id="0" name="Picture 21"/>
+                    <pic:cNvPicPr>
+                      <a:picLocks noChangeAspect="1" noChangeArrowheads="1"/>
+                    </pic:cNvPicPr>
+                  </pic:nvPicPr>
+                  <pic:blipFill>
+                    <a:blip r:embed="rId34"/>
+                    <a:srcRect/>
+                    <a:stretch>
+                      <a:fillRect/>
+                    </a:stretch>
+                  </pic:blipFill>
+                  <pic:spPr bwMode="auto">
+                    <a:xfrm>
+                      <a:off x="0" y="0"/>
+                      <a:ext cx="5476875" cy="3762375"/>
+                    </a:xfrm>
+                    <a:prstGeom prst="rect">
+                      <a:avLst/>
+                    </a:prstGeom>
+                    <a:noFill/>
+                    <a:ln w="9525">
+                      <a:noFill/>
+                      <a:miter lim="800000"/>
+                      <a:headEnd/>
+                      <a:tailEnd/>
+                    </a:ln>
+                  </pic:spPr>
+                </pic:pic>
+              </a:graphicData>
+            </a:graphic>
+          </wp:inline>
+        </w:drawing>
+      </w:r>
+    </w:p>
+    <w:p>
+      <w:pPr>
+        <w:pStyle w:val="BodyTextIndent3"/>
+        <w:ind w:left="900" w:firstLine="0"/>
+        <w:jc w:val="left"/>
+        <w:rPr>
+          <w:b/>
+          <w:bCs w:val="0"/>
+          <w:iCs w:val="0"/>
+          <w:sz w:val="28"/>
+          <w:szCs w:val="28"/>
+        </w:rPr>
+      </w:pPr>
+      <w:r>
+        <w:rPr>
+          <w:b/>
+          <w:bCs w:val="0"/>
+          <w:iCs w:val="0"/>
+          <w:sz w:val="24"/>
+          <w:szCs w:val="24"/>
+        </w:rPr>
+        <w:t>Cập nhật tin tức</w:t>
+      </w:r>
+    </w:p>
+    <w:p>
+      <w:r>
+        <w:rPr>
+          <w:b/>
+          <w:bCs/>
+          <w:iCs/>
+          <w:noProof/>
+          <w:sz w:val="28"/>
+          <w:szCs w:val="28"/>
+        </w:rPr>
+        <w:lastRenderedPageBreak/>
+        <w:drawing>
+          <wp:inline distT="0" distB="0" distL="0" distR="0">
+            <wp:extent cx="5486400" cy="7200900"/>
+            <wp:effectExtent l="0" t="0" r="0" b="0"/>
+            <wp:docPr id="34" name="Picture 34"/>
+            <wp:cNvGraphicFramePr>
+              <a:graphicFrameLocks xmlns:a="http://schemas.openxmlformats.org/drawingml/2006/main" noChangeAspect="1"/>
+            </wp:cNvGraphicFramePr>
+            <a:graphic xmlns:a="http://schemas.openxmlformats.org/drawingml/2006/main">
+              <a:graphicData uri="http://schemas.openxmlformats.org/drawingml/2006/picture">
+                <pic:pic xmlns:pic="http://schemas.openxmlformats.org/drawingml/2006/picture">
+                  <pic:nvPicPr>
+                    <pic:cNvPr id="0" name="Picture 34"/>
+                    <pic:cNvPicPr>
+                      <a:picLocks noChangeAspect="1" noChangeArrowheads="1"/>
+                    </pic:cNvPicPr>
+                  </pic:nvPicPr>
+                  <pic:blipFill>
+                    <a:blip r:embed="rId35"/>
+                    <a:srcRect/>
+                    <a:stretch>
+                      <a:fillRect/>
+                    </a:stretch>
+                  </pic:blipFill>
+                  <pic:spPr bwMode="auto">
+                    <a:xfrm>
+                      <a:off x="0" y="0"/>
+                      <a:ext cx="5486400" cy="7200900"/>
+                    </a:xfrm>
+                    <a:prstGeom prst="rect">
+                      <a:avLst/>
+                    </a:prstGeom>
+                    <a:noFill/>
+                    <a:ln w="9525">
+                      <a:noFill/>
+                      <a:miter lim="800000"/>
+                      <a:headEnd/>
+                      <a:tailEnd/>
+                    </a:ln>
+                  </pic:spPr>
+                </pic:pic>
+              </a:graphicData>
+            </a:graphic>
+          </wp:inline>
+        </w:drawing>
       </w:r>
     </w:p>
     <w:p/>

</xml_diff>